<commit_message>
Update IMDB Rating Prediction.docx
</commit_message>
<xml_diff>
--- a/IMDB Rating Prediction.docx
+++ b/IMDB Rating Prediction.docx
@@ -5,9 +5,18 @@
     <w:p>
       <w:pPr>
         <w:pStyle w:val="Heading1"/>
+        <w:jc w:val="center"/>
       </w:pPr>
       <w:r>
         <w:t>IMDB Rating Prediction</w:t>
+      </w:r>
+    </w:p>
+    <w:p>
+      <w:pPr>
+        <w:jc w:val="center"/>
+      </w:pPr>
+      <w:r>
+        <w:t>Teuku Mahfuzh Aufar Kari</w:t>
       </w:r>
     </w:p>
     <w:p>
@@ -17,10 +26,36 @@
           <w:ilvl w:val="0"/>
           <w:numId w:val="4"/>
         </w:numPr>
+        <w:jc w:val="both"/>
       </w:pPr>
       <w:r>
         <w:t>Abstract</w:t>
       </w:r>
+    </w:p>
+    <w:p>
+      <w:pPr>
+        <w:jc w:val="both"/>
+      </w:pPr>
+      <w:r>
+        <w:t>We built machine learning (ML) pipelines to predict the IMDB rating of IMDB titles</w:t>
+      </w:r>
+      <w:r>
+        <w:t xml:space="preserve">, </w:t>
+      </w:r>
+      <w:r>
+        <w:t>leverag</w:t>
+      </w:r>
+      <w:r>
+        <w:t>ing</w:t>
+      </w:r>
+      <w:r>
+        <w:t xml:space="preserve"> both the numerical and sparse text </w:t>
+      </w:r>
+      <w:r>
+        <w:t>data as features. We achieved mean absolute error of 0.79 and R2 score of 0.37 on test set, outperforming the baseline model. The sparse text data features are listed among the most important features.</w:t>
+      </w:r>
+      <w:bookmarkStart w:id="0" w:name="_GoBack"/>
+      <w:bookmarkEnd w:id="0"/>
     </w:p>
     <w:p>
       <w:pPr>
@@ -29,12 +64,16 @@
           <w:ilvl w:val="0"/>
           <w:numId w:val="4"/>
         </w:numPr>
+        <w:jc w:val="both"/>
       </w:pPr>
       <w:r>
         <w:t>Introduction and Data Description</w:t>
       </w:r>
     </w:p>
     <w:p>
+      <w:pPr>
+        <w:jc w:val="both"/>
+      </w:pPr>
       <w:r>
         <w:t>In this work w</w:t>
       </w:r>
@@ -52,12 +91,16 @@
           <w:ilvl w:val="0"/>
           <w:numId w:val="4"/>
         </w:numPr>
+        <w:jc w:val="both"/>
       </w:pPr>
       <w:r>
         <w:t>Technical Approach</w:t>
       </w:r>
     </w:p>
     <w:p>
+      <w:pPr>
+        <w:jc w:val="both"/>
+      </w:pPr>
       <w:r>
         <w:t>We split the technical work into 3 components:</w:t>
       </w:r>
@@ -69,15 +112,10 @@
           <w:ilvl w:val="0"/>
           <w:numId w:val="1"/>
         </w:numPr>
-      </w:pPr>
-      <w:r>
-        <w:t xml:space="preserve">Data wrangling, </w:t>
-      </w:r>
-      <w:r>
-        <w:t>can be found in this notebook.</w:t>
-      </w:r>
-      <w:r>
-        <w:t xml:space="preserve"> </w:t>
+        <w:jc w:val="both"/>
+      </w:pPr>
+      <w:r>
+        <w:t xml:space="preserve">Data wrangling, can be found in this notebook. </w:t>
       </w:r>
     </w:p>
     <w:p>
@@ -87,6 +125,7 @@
           <w:ilvl w:val="0"/>
           <w:numId w:val="1"/>
         </w:numPr>
+        <w:jc w:val="both"/>
       </w:pPr>
       <w:r>
         <w:t>Exploratory data analysis, can be found in this notebook.</w:t>
@@ -99,12 +138,10 @@
           <w:ilvl w:val="0"/>
           <w:numId w:val="1"/>
         </w:numPr>
-      </w:pPr>
-      <w:r>
-        <w:t xml:space="preserve">ML Modelling, </w:t>
-      </w:r>
-      <w:r>
-        <w:t>can be found in this notebook.</w:t>
+        <w:jc w:val="both"/>
+      </w:pPr>
+      <w:r>
+        <w:t>ML Modelling, can be found in this notebook.</w:t>
       </w:r>
     </w:p>
     <w:p>
@@ -114,12 +151,16 @@
           <w:ilvl w:val="1"/>
           <w:numId w:val="1"/>
         </w:numPr>
+        <w:jc w:val="both"/>
       </w:pPr>
       <w:r>
         <w:t>Main Hypothesis and Data Wrangling</w:t>
       </w:r>
     </w:p>
     <w:p>
+      <w:pPr>
+        <w:jc w:val="both"/>
+      </w:pPr>
       <w:r>
         <w:t>Our main hypothesis is that the average rating of a content</w:t>
       </w:r>
@@ -134,6 +175,7 @@
           <w:ilvl w:val="0"/>
           <w:numId w:val="2"/>
         </w:numPr>
+        <w:jc w:val="both"/>
       </w:pPr>
       <w:r>
         <w:t>The nature of the content, such as the type (tv show vs movie), the genre (horror vs comedy)</w:t>
@@ -149,6 +191,7 @@
           <w:ilvl w:val="0"/>
           <w:numId w:val="2"/>
         </w:numPr>
+        <w:jc w:val="both"/>
       </w:pPr>
       <w:r>
         <w:t>The production value of the content. Since we don’t have information on the production budget of the content, we can infer the production value from the production crew information</w:t>
@@ -167,12 +210,16 @@
           <w:ilvl w:val="0"/>
           <w:numId w:val="2"/>
         </w:numPr>
+        <w:jc w:val="both"/>
       </w:pPr>
       <w:r>
         <w:t xml:space="preserve">For TV show, the performance of the past episode and the longevity of the show. </w:t>
       </w:r>
     </w:p>
     <w:p>
+      <w:pPr>
+        <w:jc w:val="both"/>
+      </w:pPr>
       <w:r>
         <w:t xml:space="preserve">Building on top of these hypothesis, we calculated the following </w:t>
       </w:r>
@@ -180,18 +227,55 @@
         <w:t xml:space="preserve">additional </w:t>
       </w:r>
       <w:r>
-        <w:t xml:space="preserve">features as the predictors. </w:t>
+        <w:t>features as the predictors</w:t>
+      </w:r>
+      <w:r>
+        <w:t>, as listed on Table 1</w:t>
+      </w:r>
+      <w:r>
+        <w:t xml:space="preserve">. </w:t>
+      </w:r>
+    </w:p>
+    <w:p>
+      <w:pPr>
+        <w:pStyle w:val="Caption"/>
+        <w:keepNext/>
+        <w:jc w:val="both"/>
+      </w:pPr>
+      <w:r>
+        <w:t xml:space="preserve">Table </w:t>
+      </w:r>
+      <w:r>
+        <w:fldChar w:fldCharType="begin"/>
+      </w:r>
+      <w:r>
+        <w:instrText xml:space="preserve"> SEQ Table \* ARABIC </w:instrText>
+      </w:r>
+      <w:r>
+        <w:fldChar w:fldCharType="separate"/>
+      </w:r>
+      <w:r>
+        <w:rPr>
+          <w:noProof/>
+        </w:rPr>
+        <w:t>1</w:t>
+      </w:r>
+      <w:r>
+        <w:fldChar w:fldCharType="end"/>
+      </w:r>
+      <w:r>
+        <w:t xml:space="preserve"> Description of calculated features</w:t>
       </w:r>
     </w:p>
     <w:tbl>
       <w:tblPr>
-        <w:tblW w:w="9839" w:type="dxa"/>
+        <w:tblW w:w="10975" w:type="dxa"/>
         <w:tblLook w:val="04A0" w:firstRow="1" w:lastRow="0" w:firstColumn="1" w:lastColumn="0" w:noHBand="0" w:noVBand="1"/>
       </w:tblPr>
       <w:tblGrid>
         <w:gridCol w:w="2983"/>
         <w:gridCol w:w="1283"/>
-        <w:gridCol w:w="6066"/>
+        <w:gridCol w:w="6709"/>
       </w:tblGrid>
       <w:tr>
         <w:trPr>
@@ -199,7 +283,7 @@
         </w:trPr>
         <w:tc>
           <w:tcPr>
-            <w:tcW w:w="2490" w:type="dxa"/>
+            <w:tcW w:w="2983" w:type="dxa"/>
             <w:tcBorders>
               <w:top w:val="single" w:sz="4" w:space="0" w:color="auto"/>
               <w:left w:val="single" w:sz="4" w:space="0" w:color="auto"/>
@@ -263,13 +347,31 @@
                 <w:bCs/>
                 <w:color w:val="000000"/>
               </w:rPr>
-              <w:t>Type of data</w:t>
-            </w:r>
-          </w:p>
-        </w:tc>
-        <w:tc>
-          <w:tcPr>
-            <w:tcW w:w="6066" w:type="dxa"/>
+              <w:t>Type</w:t>
+            </w:r>
+            <w:r>
+              <w:rPr>
+                <w:rFonts w:ascii="Calibri" w:eastAsia="Times New Roman" w:hAnsi="Calibri" w:cs="Calibri"/>
+                <w:b/>
+                <w:bCs/>
+                <w:color w:val="000000"/>
+              </w:rPr>
+              <w:t xml:space="preserve"> </w:t>
+            </w:r>
+            <w:r>
+              <w:rPr>
+                <w:rFonts w:ascii="Calibri" w:eastAsia="Times New Roman" w:hAnsi="Calibri" w:cs="Calibri"/>
+                <w:b/>
+                <w:bCs/>
+                <w:color w:val="000000"/>
+              </w:rPr>
+              <w:t>of data</w:t>
+            </w:r>
+          </w:p>
+        </w:tc>
+        <w:tc>
+          <w:tcPr>
+            <w:tcW w:w="6709" w:type="dxa"/>
             <w:tcBorders>
               <w:top w:val="single" w:sz="4" w:space="0" w:color="auto"/>
               <w:left w:val="nil"/>
@@ -309,7 +411,7 @@
         </w:trPr>
         <w:tc>
           <w:tcPr>
-            <w:tcW w:w="2490" w:type="dxa"/>
+            <w:tcW w:w="2983" w:type="dxa"/>
             <w:tcBorders>
               <w:top w:val="nil"/>
               <w:left w:val="single" w:sz="4" w:space="0" w:color="auto"/>
@@ -324,6 +426,7 @@
           <w:p>
             <w:pPr>
               <w:spacing w:after="0" w:line="240" w:lineRule="auto"/>
+              <w:jc w:val="both"/>
               <w:rPr>
                 <w:rFonts w:ascii="Calibri" w:eastAsia="Times New Roman" w:hAnsi="Calibri" w:cs="Calibri"/>
                 <w:color w:val="000000"/>
@@ -357,6 +460,7 @@
           <w:p>
             <w:pPr>
               <w:spacing w:after="0" w:line="240" w:lineRule="auto"/>
+              <w:jc w:val="both"/>
               <w:rPr>
                 <w:rFonts w:ascii="Calibri" w:eastAsia="Times New Roman" w:hAnsi="Calibri" w:cs="Calibri"/>
                 <w:color w:val="000000"/>
@@ -380,7 +484,7 @@
         </w:tc>
         <w:tc>
           <w:tcPr>
-            <w:tcW w:w="6066" w:type="dxa"/>
+            <w:tcW w:w="6709" w:type="dxa"/>
             <w:tcBorders>
               <w:top w:val="nil"/>
               <w:left w:val="nil"/>
@@ -395,6 +499,7 @@
           <w:p>
             <w:pPr>
               <w:spacing w:after="0" w:line="240" w:lineRule="auto"/>
+              <w:jc w:val="both"/>
               <w:rPr>
                 <w:rFonts w:ascii="Calibri" w:eastAsia="Times New Roman" w:hAnsi="Calibri" w:cs="Calibri"/>
                 <w:color w:val="000000"/>
@@ -416,7 +521,7 @@
         </w:trPr>
         <w:tc>
           <w:tcPr>
-            <w:tcW w:w="2490" w:type="dxa"/>
+            <w:tcW w:w="2983" w:type="dxa"/>
             <w:tcBorders>
               <w:top w:val="nil"/>
               <w:left w:val="single" w:sz="4" w:space="0" w:color="auto"/>
@@ -431,6 +536,7 @@
           <w:p>
             <w:pPr>
               <w:spacing w:after="0" w:line="240" w:lineRule="auto"/>
+              <w:jc w:val="both"/>
               <w:rPr>
                 <w:rFonts w:ascii="Calibri" w:eastAsia="Times New Roman" w:hAnsi="Calibri" w:cs="Calibri"/>
                 <w:color w:val="000000"/>
@@ -464,6 +570,7 @@
           <w:p>
             <w:pPr>
               <w:spacing w:after="0" w:line="240" w:lineRule="auto"/>
+              <w:jc w:val="both"/>
               <w:rPr>
                 <w:rFonts w:ascii="Calibri" w:eastAsia="Times New Roman" w:hAnsi="Calibri" w:cs="Calibri"/>
                 <w:color w:val="000000"/>
@@ -487,7 +594,7 @@
         </w:tc>
         <w:tc>
           <w:tcPr>
-            <w:tcW w:w="6066" w:type="dxa"/>
+            <w:tcW w:w="6709" w:type="dxa"/>
             <w:tcBorders>
               <w:top w:val="nil"/>
               <w:left w:val="nil"/>
@@ -502,6 +609,7 @@
           <w:p>
             <w:pPr>
               <w:spacing w:after="0" w:line="240" w:lineRule="auto"/>
+              <w:jc w:val="both"/>
               <w:rPr>
                 <w:rFonts w:ascii="Calibri" w:eastAsia="Times New Roman" w:hAnsi="Calibri" w:cs="Calibri"/>
                 <w:color w:val="000000"/>
@@ -523,7 +631,7 @@
         </w:trPr>
         <w:tc>
           <w:tcPr>
-            <w:tcW w:w="2490" w:type="dxa"/>
+            <w:tcW w:w="2983" w:type="dxa"/>
             <w:tcBorders>
               <w:top w:val="nil"/>
               <w:left w:val="single" w:sz="4" w:space="0" w:color="auto"/>
@@ -538,6 +646,7 @@
           <w:p>
             <w:pPr>
               <w:spacing w:after="0" w:line="240" w:lineRule="auto"/>
+              <w:jc w:val="both"/>
               <w:rPr>
                 <w:rFonts w:ascii="Calibri" w:eastAsia="Times New Roman" w:hAnsi="Calibri" w:cs="Calibri"/>
                 <w:color w:val="000000"/>
@@ -571,6 +680,7 @@
           <w:p>
             <w:pPr>
               <w:spacing w:after="0" w:line="240" w:lineRule="auto"/>
+              <w:jc w:val="both"/>
               <w:rPr>
                 <w:rFonts w:ascii="Calibri" w:eastAsia="Times New Roman" w:hAnsi="Calibri" w:cs="Calibri"/>
                 <w:color w:val="000000"/>
@@ -587,7 +697,7 @@
         </w:tc>
         <w:tc>
           <w:tcPr>
-            <w:tcW w:w="6066" w:type="dxa"/>
+            <w:tcW w:w="6709" w:type="dxa"/>
             <w:tcBorders>
               <w:top w:val="nil"/>
               <w:left w:val="nil"/>
@@ -601,6 +711,7 @@
           <w:p>
             <w:pPr>
               <w:spacing w:after="0" w:line="240" w:lineRule="auto"/>
+              <w:jc w:val="both"/>
               <w:rPr>
                 <w:rFonts w:ascii="Calibri" w:eastAsia="Times New Roman" w:hAnsi="Calibri" w:cs="Calibri"/>
                 <w:color w:val="000000"/>
@@ -638,7 +749,7 @@
         </w:trPr>
         <w:tc>
           <w:tcPr>
-            <w:tcW w:w="2490" w:type="dxa"/>
+            <w:tcW w:w="2983" w:type="dxa"/>
             <w:tcBorders>
               <w:top w:val="nil"/>
               <w:left w:val="single" w:sz="4" w:space="0" w:color="auto"/>
@@ -653,6 +764,7 @@
           <w:p>
             <w:pPr>
               <w:spacing w:after="0" w:line="240" w:lineRule="auto"/>
+              <w:jc w:val="both"/>
               <w:rPr>
                 <w:rFonts w:ascii="Calibri" w:eastAsia="Times New Roman" w:hAnsi="Calibri" w:cs="Calibri"/>
                 <w:color w:val="000000"/>
@@ -686,6 +798,7 @@
           <w:p>
             <w:pPr>
               <w:spacing w:after="0" w:line="240" w:lineRule="auto"/>
+              <w:jc w:val="both"/>
               <w:rPr>
                 <w:rFonts w:ascii="Calibri" w:eastAsia="Times New Roman" w:hAnsi="Calibri" w:cs="Calibri"/>
                 <w:color w:val="000000"/>
@@ -702,7 +815,7 @@
         </w:tc>
         <w:tc>
           <w:tcPr>
-            <w:tcW w:w="6066" w:type="dxa"/>
+            <w:tcW w:w="6709" w:type="dxa"/>
             <w:tcBorders>
               <w:top w:val="nil"/>
               <w:left w:val="nil"/>
@@ -716,6 +829,7 @@
           <w:p>
             <w:pPr>
               <w:spacing w:after="0" w:line="240" w:lineRule="auto"/>
+              <w:jc w:val="both"/>
               <w:rPr>
                 <w:rFonts w:ascii="Calibri" w:eastAsia="Times New Roman" w:hAnsi="Calibri" w:cs="Calibri"/>
                 <w:color w:val="000000"/>
@@ -753,7 +867,7 @@
         </w:trPr>
         <w:tc>
           <w:tcPr>
-            <w:tcW w:w="2490" w:type="dxa"/>
+            <w:tcW w:w="2983" w:type="dxa"/>
             <w:tcBorders>
               <w:top w:val="nil"/>
               <w:left w:val="single" w:sz="4" w:space="0" w:color="auto"/>
@@ -768,6 +882,7 @@
           <w:p>
             <w:pPr>
               <w:spacing w:after="0" w:line="240" w:lineRule="auto"/>
+              <w:jc w:val="both"/>
               <w:rPr>
                 <w:rFonts w:ascii="Calibri" w:eastAsia="Times New Roman" w:hAnsi="Calibri" w:cs="Calibri"/>
                 <w:color w:val="000000"/>
@@ -799,6 +914,7 @@
           <w:p>
             <w:pPr>
               <w:spacing w:after="0" w:line="240" w:lineRule="auto"/>
+              <w:jc w:val="both"/>
               <w:rPr>
                 <w:rFonts w:ascii="Calibri" w:eastAsia="Times New Roman" w:hAnsi="Calibri" w:cs="Calibri"/>
                 <w:color w:val="000000"/>
@@ -815,7 +931,7 @@
         </w:tc>
         <w:tc>
           <w:tcPr>
-            <w:tcW w:w="6066" w:type="dxa"/>
+            <w:tcW w:w="6709" w:type="dxa"/>
             <w:tcBorders>
               <w:top w:val="nil"/>
               <w:left w:val="nil"/>
@@ -829,6 +945,7 @@
           <w:p>
             <w:pPr>
               <w:spacing w:after="0" w:line="240" w:lineRule="auto"/>
+              <w:jc w:val="both"/>
               <w:rPr>
                 <w:rFonts w:ascii="Calibri" w:eastAsia="Times New Roman" w:hAnsi="Calibri" w:cs="Calibri"/>
                 <w:color w:val="000000"/>
@@ -850,7 +967,7 @@
         </w:trPr>
         <w:tc>
           <w:tcPr>
-            <w:tcW w:w="2490" w:type="dxa"/>
+            <w:tcW w:w="2983" w:type="dxa"/>
             <w:tcBorders>
               <w:top w:val="nil"/>
               <w:left w:val="single" w:sz="4" w:space="0" w:color="auto"/>
@@ -865,6 +982,7 @@
           <w:p>
             <w:pPr>
               <w:spacing w:after="0" w:line="240" w:lineRule="auto"/>
+              <w:jc w:val="both"/>
               <w:rPr>
                 <w:rFonts w:ascii="Calibri" w:eastAsia="Times New Roman" w:hAnsi="Calibri" w:cs="Calibri"/>
                 <w:color w:val="000000"/>
@@ -896,6 +1014,7 @@
           <w:p>
             <w:pPr>
               <w:spacing w:after="0" w:line="240" w:lineRule="auto"/>
+              <w:jc w:val="both"/>
               <w:rPr>
                 <w:rFonts w:ascii="Calibri" w:eastAsia="Times New Roman" w:hAnsi="Calibri" w:cs="Calibri"/>
                 <w:color w:val="000000"/>
@@ -912,7 +1031,7 @@
         </w:tc>
         <w:tc>
           <w:tcPr>
-            <w:tcW w:w="6066" w:type="dxa"/>
+            <w:tcW w:w="6709" w:type="dxa"/>
             <w:tcBorders>
               <w:top w:val="nil"/>
               <w:left w:val="nil"/>
@@ -926,6 +1045,7 @@
           <w:p>
             <w:pPr>
               <w:spacing w:after="0" w:line="240" w:lineRule="auto"/>
+              <w:jc w:val="both"/>
               <w:rPr>
                 <w:rFonts w:ascii="Calibri" w:eastAsia="Times New Roman" w:hAnsi="Calibri" w:cs="Calibri"/>
                 <w:color w:val="000000"/>
@@ -1013,7 +1133,7 @@
         </w:trPr>
         <w:tc>
           <w:tcPr>
-            <w:tcW w:w="2490" w:type="dxa"/>
+            <w:tcW w:w="2983" w:type="dxa"/>
             <w:tcBorders>
               <w:top w:val="nil"/>
               <w:left w:val="single" w:sz="4" w:space="0" w:color="auto"/>
@@ -1028,6 +1148,7 @@
           <w:p>
             <w:pPr>
               <w:spacing w:after="0" w:line="240" w:lineRule="auto"/>
+              <w:jc w:val="both"/>
               <w:rPr>
                 <w:rFonts w:ascii="Calibri" w:eastAsia="Times New Roman" w:hAnsi="Calibri" w:cs="Calibri"/>
                 <w:color w:val="000000"/>
@@ -1059,6 +1180,7 @@
           <w:p>
             <w:pPr>
               <w:spacing w:after="0" w:line="240" w:lineRule="auto"/>
+              <w:jc w:val="both"/>
               <w:rPr>
                 <w:rFonts w:ascii="Calibri" w:eastAsia="Times New Roman" w:hAnsi="Calibri" w:cs="Calibri"/>
                 <w:color w:val="000000"/>
@@ -1075,7 +1197,7 @@
         </w:tc>
         <w:tc>
           <w:tcPr>
-            <w:tcW w:w="6066" w:type="dxa"/>
+            <w:tcW w:w="6709" w:type="dxa"/>
             <w:tcBorders>
               <w:top w:val="nil"/>
               <w:left w:val="nil"/>
@@ -1089,6 +1211,7 @@
           <w:p>
             <w:pPr>
               <w:spacing w:after="0" w:line="240" w:lineRule="auto"/>
+              <w:jc w:val="both"/>
               <w:rPr>
                 <w:rFonts w:ascii="Calibri" w:eastAsia="Times New Roman" w:hAnsi="Calibri" w:cs="Calibri"/>
                 <w:color w:val="000000"/>
@@ -1110,7 +1233,7 @@
         </w:trPr>
         <w:tc>
           <w:tcPr>
-            <w:tcW w:w="2490" w:type="dxa"/>
+            <w:tcW w:w="2983" w:type="dxa"/>
             <w:tcBorders>
               <w:top w:val="nil"/>
               <w:left w:val="single" w:sz="4" w:space="0" w:color="auto"/>
@@ -1125,6 +1248,7 @@
           <w:p>
             <w:pPr>
               <w:spacing w:after="0" w:line="240" w:lineRule="auto"/>
+              <w:jc w:val="both"/>
               <w:rPr>
                 <w:rFonts w:ascii="Calibri" w:eastAsia="Times New Roman" w:hAnsi="Calibri" w:cs="Calibri"/>
                 <w:color w:val="000000"/>
@@ -1156,6 +1280,7 @@
           <w:p>
             <w:pPr>
               <w:spacing w:after="0" w:line="240" w:lineRule="auto"/>
+              <w:jc w:val="both"/>
               <w:rPr>
                 <w:rFonts w:ascii="Calibri" w:eastAsia="Times New Roman" w:hAnsi="Calibri" w:cs="Calibri"/>
                 <w:color w:val="000000"/>
@@ -1172,7 +1297,7 @@
         </w:tc>
         <w:tc>
           <w:tcPr>
-            <w:tcW w:w="6066" w:type="dxa"/>
+            <w:tcW w:w="6709" w:type="dxa"/>
             <w:tcBorders>
               <w:top w:val="nil"/>
               <w:left w:val="nil"/>
@@ -1186,6 +1311,7 @@
           <w:p>
             <w:pPr>
               <w:spacing w:after="0" w:line="240" w:lineRule="auto"/>
+              <w:jc w:val="both"/>
               <w:rPr>
                 <w:rFonts w:ascii="Calibri" w:eastAsia="Times New Roman" w:hAnsi="Calibri" w:cs="Calibri"/>
                 <w:color w:val="000000"/>
@@ -1305,7 +1431,7 @@
         </w:trPr>
         <w:tc>
           <w:tcPr>
-            <w:tcW w:w="2490" w:type="dxa"/>
+            <w:tcW w:w="2983" w:type="dxa"/>
             <w:tcBorders>
               <w:top w:val="nil"/>
               <w:left w:val="single" w:sz="4" w:space="0" w:color="auto"/>
@@ -1320,6 +1446,7 @@
           <w:p>
             <w:pPr>
               <w:spacing w:after="0" w:line="240" w:lineRule="auto"/>
+              <w:jc w:val="both"/>
               <w:rPr>
                 <w:rFonts w:ascii="Calibri" w:eastAsia="Times New Roman" w:hAnsi="Calibri" w:cs="Calibri"/>
                 <w:color w:val="000000"/>
@@ -1353,6 +1480,7 @@
           <w:p>
             <w:pPr>
               <w:spacing w:after="0" w:line="240" w:lineRule="auto"/>
+              <w:jc w:val="both"/>
               <w:rPr>
                 <w:rFonts w:ascii="Calibri" w:eastAsia="Times New Roman" w:hAnsi="Calibri" w:cs="Calibri"/>
                 <w:color w:val="000000"/>
@@ -1369,7 +1497,7 @@
         </w:tc>
         <w:tc>
           <w:tcPr>
-            <w:tcW w:w="6066" w:type="dxa"/>
+            <w:tcW w:w="6709" w:type="dxa"/>
             <w:tcBorders>
               <w:top w:val="nil"/>
               <w:left w:val="nil"/>
@@ -1383,6 +1511,7 @@
           <w:p>
             <w:pPr>
               <w:spacing w:after="0" w:line="240" w:lineRule="auto"/>
+              <w:jc w:val="both"/>
               <w:rPr>
                 <w:rFonts w:ascii="Calibri" w:eastAsia="Times New Roman" w:hAnsi="Calibri" w:cs="Calibri"/>
                 <w:color w:val="000000"/>
@@ -1420,7 +1549,7 @@
         </w:trPr>
         <w:tc>
           <w:tcPr>
-            <w:tcW w:w="2490" w:type="dxa"/>
+            <w:tcW w:w="2983" w:type="dxa"/>
             <w:tcBorders>
               <w:top w:val="nil"/>
               <w:left w:val="single" w:sz="4" w:space="0" w:color="auto"/>
@@ -1435,6 +1564,7 @@
           <w:p>
             <w:pPr>
               <w:spacing w:after="0" w:line="240" w:lineRule="auto"/>
+              <w:jc w:val="both"/>
               <w:rPr>
                 <w:rFonts w:ascii="Calibri" w:eastAsia="Times New Roman" w:hAnsi="Calibri" w:cs="Calibri"/>
                 <w:color w:val="000000"/>
@@ -1468,6 +1598,7 @@
           <w:p>
             <w:pPr>
               <w:spacing w:after="0" w:line="240" w:lineRule="auto"/>
+              <w:jc w:val="both"/>
               <w:rPr>
                 <w:rFonts w:ascii="Calibri" w:eastAsia="Times New Roman" w:hAnsi="Calibri" w:cs="Calibri"/>
                 <w:color w:val="000000"/>
@@ -1484,7 +1615,7 @@
         </w:tc>
         <w:tc>
           <w:tcPr>
-            <w:tcW w:w="6066" w:type="dxa"/>
+            <w:tcW w:w="6709" w:type="dxa"/>
             <w:tcBorders>
               <w:top w:val="nil"/>
               <w:left w:val="nil"/>
@@ -1499,6 +1630,7 @@
           <w:p>
             <w:pPr>
               <w:spacing w:after="0" w:line="240" w:lineRule="auto"/>
+              <w:jc w:val="both"/>
               <w:rPr>
                 <w:rFonts w:ascii="Calibri" w:eastAsia="Times New Roman" w:hAnsi="Calibri" w:cs="Calibri"/>
                 <w:color w:val="000000"/>
@@ -1536,7 +1668,7 @@
         </w:trPr>
         <w:tc>
           <w:tcPr>
-            <w:tcW w:w="2490" w:type="dxa"/>
+            <w:tcW w:w="2983" w:type="dxa"/>
             <w:tcBorders>
               <w:top w:val="nil"/>
               <w:left w:val="single" w:sz="4" w:space="0" w:color="auto"/>
@@ -1551,6 +1683,7 @@
           <w:p>
             <w:pPr>
               <w:spacing w:after="0" w:line="240" w:lineRule="auto"/>
+              <w:jc w:val="both"/>
               <w:rPr>
                 <w:rFonts w:ascii="Calibri" w:eastAsia="Times New Roman" w:hAnsi="Calibri" w:cs="Calibri"/>
                 <w:color w:val="000000"/>
@@ -1562,6 +1695,7 @@
                 <w:rFonts w:ascii="Calibri" w:eastAsia="Times New Roman" w:hAnsi="Calibri" w:cs="Calibri"/>
                 <w:color w:val="000000"/>
               </w:rPr>
+              <w:lastRenderedPageBreak/>
               <w:t>average_show_past_rating</w:t>
             </w:r>
             <w:proofErr w:type="spellEnd"/>
@@ -1584,6 +1718,7 @@
           <w:p>
             <w:pPr>
               <w:spacing w:after="0" w:line="240" w:lineRule="auto"/>
+              <w:jc w:val="both"/>
               <w:rPr>
                 <w:rFonts w:ascii="Calibri" w:eastAsia="Times New Roman" w:hAnsi="Calibri" w:cs="Calibri"/>
                 <w:color w:val="000000"/>
@@ -1600,7 +1735,7 @@
         </w:tc>
         <w:tc>
           <w:tcPr>
-            <w:tcW w:w="6066" w:type="dxa"/>
+            <w:tcW w:w="6709" w:type="dxa"/>
             <w:tcBorders>
               <w:top w:val="nil"/>
               <w:left w:val="nil"/>
@@ -1615,6 +1750,7 @@
           <w:p>
             <w:pPr>
               <w:spacing w:after="0" w:line="240" w:lineRule="auto"/>
+              <w:jc w:val="both"/>
               <w:rPr>
                 <w:rFonts w:ascii="Calibri" w:eastAsia="Times New Roman" w:hAnsi="Calibri" w:cs="Calibri"/>
                 <w:color w:val="000000"/>
@@ -1636,7 +1772,7 @@
         </w:trPr>
         <w:tc>
           <w:tcPr>
-            <w:tcW w:w="2490" w:type="dxa"/>
+            <w:tcW w:w="2983" w:type="dxa"/>
             <w:tcBorders>
               <w:top w:val="nil"/>
               <w:left w:val="single" w:sz="4" w:space="0" w:color="auto"/>
@@ -1651,6 +1787,7 @@
           <w:p>
             <w:pPr>
               <w:spacing w:after="0" w:line="240" w:lineRule="auto"/>
+              <w:jc w:val="both"/>
               <w:rPr>
                 <w:rFonts w:ascii="Calibri" w:eastAsia="Times New Roman" w:hAnsi="Calibri" w:cs="Calibri"/>
                 <w:color w:val="000000"/>
@@ -1684,6 +1821,7 @@
           <w:p>
             <w:pPr>
               <w:spacing w:after="0" w:line="240" w:lineRule="auto"/>
+              <w:jc w:val="both"/>
               <w:rPr>
                 <w:rFonts w:ascii="Calibri" w:eastAsia="Times New Roman" w:hAnsi="Calibri" w:cs="Calibri"/>
                 <w:color w:val="000000"/>
@@ -1700,7 +1838,7 @@
         </w:tc>
         <w:tc>
           <w:tcPr>
-            <w:tcW w:w="6066" w:type="dxa"/>
+            <w:tcW w:w="6709" w:type="dxa"/>
             <w:tcBorders>
               <w:top w:val="nil"/>
               <w:left w:val="nil"/>
@@ -1714,6 +1852,7 @@
           <w:p>
             <w:pPr>
               <w:spacing w:after="0" w:line="240" w:lineRule="auto"/>
+              <w:jc w:val="both"/>
               <w:rPr>
                 <w:rFonts w:ascii="Calibri" w:eastAsia="Times New Roman" w:hAnsi="Calibri" w:cs="Calibri"/>
                 <w:color w:val="000000"/>
@@ -1735,7 +1874,7 @@
         </w:trPr>
         <w:tc>
           <w:tcPr>
-            <w:tcW w:w="2490" w:type="dxa"/>
+            <w:tcW w:w="2983" w:type="dxa"/>
             <w:tcBorders>
               <w:top w:val="nil"/>
               <w:left w:val="single" w:sz="4" w:space="0" w:color="auto"/>
@@ -1750,6 +1889,7 @@
           <w:p>
             <w:pPr>
               <w:spacing w:after="0" w:line="240" w:lineRule="auto"/>
+              <w:jc w:val="both"/>
               <w:rPr>
                 <w:rFonts w:ascii="Calibri" w:eastAsia="Times New Roman" w:hAnsi="Calibri" w:cs="Calibri"/>
                 <w:color w:val="000000"/>
@@ -1761,7 +1901,6 @@
                 <w:rFonts w:ascii="Calibri" w:eastAsia="Times New Roman" w:hAnsi="Calibri" w:cs="Calibri"/>
                 <w:color w:val="000000"/>
               </w:rPr>
-              <w:lastRenderedPageBreak/>
               <w:t>director_number_past_movies</w:t>
             </w:r>
             <w:proofErr w:type="spellEnd"/>
@@ -1784,6 +1923,7 @@
           <w:p>
             <w:pPr>
               <w:spacing w:after="0" w:line="240" w:lineRule="auto"/>
+              <w:jc w:val="both"/>
               <w:rPr>
                 <w:rFonts w:ascii="Calibri" w:eastAsia="Times New Roman" w:hAnsi="Calibri" w:cs="Calibri"/>
                 <w:color w:val="000000"/>
@@ -1800,7 +1940,7 @@
         </w:tc>
         <w:tc>
           <w:tcPr>
-            <w:tcW w:w="6066" w:type="dxa"/>
+            <w:tcW w:w="6709" w:type="dxa"/>
             <w:tcBorders>
               <w:top w:val="nil"/>
               <w:left w:val="nil"/>
@@ -1814,6 +1954,7 @@
           <w:p>
             <w:pPr>
               <w:spacing w:after="0" w:line="240" w:lineRule="auto"/>
+              <w:jc w:val="both"/>
               <w:rPr>
                 <w:rFonts w:ascii="Calibri" w:eastAsia="Times New Roman" w:hAnsi="Calibri" w:cs="Calibri"/>
                 <w:color w:val="000000"/>
@@ -1830,31 +1971,27 @@
         </w:tc>
       </w:tr>
     </w:tbl>
-    <w:p/>
     <w:p>
       <w:pPr>
-        <w:pStyle w:val="Heading3"/>
-      </w:pPr>
-      <w:r>
-        <w:t xml:space="preserve">3.2 </w:t>
-      </w:r>
-      <w:r>
-        <w:t xml:space="preserve">Exploratory </w:t>
-      </w:r>
-      <w:r>
-        <w:t>D</w:t>
-      </w:r>
-      <w:r>
-        <w:t xml:space="preserve">ata </w:t>
-      </w:r>
-      <w:r>
-        <w:t>A</w:t>
-      </w:r>
-      <w:r>
-        <w:t>nalysis</w:t>
-      </w:r>
+        <w:jc w:val="both"/>
+      </w:pPr>
     </w:p>
     <w:p>
+      <w:pPr>
+        <w:pStyle w:val="Heading3"/>
+        <w:jc w:val="both"/>
+      </w:pPr>
+      <w:r>
+        <w:t xml:space="preserve">3.2 </w:t>
+      </w:r>
+      <w:r>
+        <w:t>Exploratory Data Analysis</w:t>
+      </w:r>
+    </w:p>
+    <w:p>
+      <w:pPr>
+        <w:jc w:val="both"/>
+      </w:pPr>
       <w:r>
         <w:t>Our exploratory data analysis identified the following noteworthy insights:</w:t>
       </w:r>
@@ -1866,6 +2003,7 @@
           <w:ilvl w:val="0"/>
           <w:numId w:val="3"/>
         </w:numPr>
+        <w:jc w:val="both"/>
       </w:pPr>
       <w:r>
         <w:t>TV Episode is the most common title type (47%)</w:t>
@@ -1887,6 +2025,7 @@
           <w:ilvl w:val="0"/>
           <w:numId w:val="3"/>
         </w:numPr>
+        <w:jc w:val="both"/>
       </w:pPr>
       <w:r>
         <w:t>As a given title can be classified into more than 1 genre, we performed difference in means analysis to study the relationship between a title genre and its rating. For a given genre, for example horror, we calculate the difference in means of rating between titles classified as horror (</w:t>
@@ -1897,16 +2036,7 @@
       </w:r>
       <w:proofErr w:type="spellEnd"/>
       <w:r>
-        <w:t xml:space="preserve"> ==1) and </w:t>
-      </w:r>
-      <w:r>
-        <w:t xml:space="preserve">titles classified as </w:t>
-      </w:r>
-      <w:r>
-        <w:t>non-</w:t>
-      </w:r>
-      <w:r>
-        <w:t>horror (</w:t>
+        <w:t xml:space="preserve"> ==1) and titles classified as non-horror (</w:t>
       </w:r>
       <w:proofErr w:type="spellStart"/>
       <w:r>
@@ -1914,16 +2044,7 @@
       </w:r>
       <w:proofErr w:type="spellEnd"/>
       <w:r>
-        <w:t xml:space="preserve"> ==</w:t>
-      </w:r>
-      <w:r>
-        <w:t>0</w:t>
-      </w:r>
-      <w:r>
-        <w:t>)</w:t>
-      </w:r>
-      <w:r>
-        <w:t>. We found that d</w:t>
+        <w:t xml:space="preserve"> ==0). We found that d</w:t>
       </w:r>
       <w:r>
         <w:t xml:space="preserve">ocumentary, </w:t>
@@ -1975,6 +2096,7 @@
           <w:ilvl w:val="0"/>
           <w:numId w:val="3"/>
         </w:numPr>
+        <w:jc w:val="both"/>
       </w:pPr>
       <w:r>
         <w:t>We found that ‘</w:t>
@@ -2019,6 +2141,7 @@
           <w:ilvl w:val="1"/>
           <w:numId w:val="2"/>
         </w:numPr>
+        <w:jc w:val="both"/>
       </w:pPr>
       <w:r>
         <w:t xml:space="preserve">ML </w:t>
@@ -2028,6 +2151,9 @@
       </w:r>
     </w:p>
     <w:p>
+      <w:pPr>
+        <w:jc w:val="both"/>
+      </w:pPr>
       <w:r>
         <w:t>Our ML modelling work consist of the following steps:</w:t>
       </w:r>
@@ -2039,6 +2165,7 @@
           <w:ilvl w:val="0"/>
           <w:numId w:val="5"/>
         </w:numPr>
+        <w:jc w:val="both"/>
       </w:pPr>
       <w:r>
         <w:t>We split the data into training and testing set</w:t>
@@ -2051,6 +2178,7 @@
           <w:ilvl w:val="0"/>
           <w:numId w:val="5"/>
         </w:numPr>
+        <w:jc w:val="both"/>
       </w:pPr>
       <w:r>
         <w:t xml:space="preserve">We performed </w:t>
@@ -2078,6 +2206,7 @@
           <w:ilvl w:val="1"/>
           <w:numId w:val="5"/>
         </w:numPr>
+        <w:jc w:val="both"/>
       </w:pPr>
       <w:r>
         <w:t>We removed sparse feature</w:t>
@@ -2093,6 +2222,7 @@
           <w:ilvl w:val="1"/>
           <w:numId w:val="5"/>
         </w:numPr>
+        <w:jc w:val="both"/>
       </w:pPr>
       <w:r>
         <w:t>We removed features with zero variance</w:t>
@@ -2108,6 +2238,7 @@
           <w:ilvl w:val="1"/>
           <w:numId w:val="5"/>
         </w:numPr>
+        <w:jc w:val="both"/>
       </w:pPr>
       <w:r>
         <w:t>We removed highly correlated features</w:t>
@@ -2123,6 +2254,7 @@
           <w:ilvl w:val="1"/>
           <w:numId w:val="5"/>
         </w:numPr>
+        <w:jc w:val="both"/>
       </w:pPr>
       <w:r>
         <w:t>We performed k-Nearest Neighbor (k-NN) imputation to impute missing values.</w:t>
@@ -2135,6 +2267,7 @@
           <w:ilvl w:val="1"/>
           <w:numId w:val="5"/>
         </w:numPr>
+        <w:jc w:val="both"/>
       </w:pPr>
       <w:r>
         <w:t xml:space="preserve">We performed Recursive Feature Elimination (RFE) to select the best numerical features. We first performed RFE with Cross Validation (RFECV) to study the relationship between number of features on model performance. We then </w:t>
@@ -2153,6 +2286,7 @@
           <w:ilvl w:val="0"/>
           <w:numId w:val="5"/>
         </w:numPr>
+        <w:jc w:val="both"/>
       </w:pPr>
       <w:r>
         <w:t>We performed custom tokenization and dimensionality reduction for the sparse text data (‘</w:t>
@@ -2232,6 +2366,7 @@
           <w:ilvl w:val="0"/>
           <w:numId w:val="5"/>
         </w:numPr>
+        <w:jc w:val="both"/>
       </w:pPr>
       <w:r>
         <w:t xml:space="preserve">We performed standard scaling on the numerical features and the tokenized sparse text features. </w:t>
@@ -2244,6 +2379,7 @@
           <w:ilvl w:val="0"/>
           <w:numId w:val="5"/>
         </w:numPr>
+        <w:jc w:val="both"/>
       </w:pPr>
       <w:r>
         <w:t xml:space="preserve">We trained the ML model on the pre-processed data and tuned the parameters using randomized search.   </w:t>
@@ -2252,12 +2388,16 @@
     <w:p>
       <w:pPr>
         <w:pStyle w:val="Heading2"/>
+        <w:jc w:val="both"/>
       </w:pPr>
       <w:r>
         <w:t>Modelling Results</w:t>
       </w:r>
     </w:p>
     <w:p>
+      <w:pPr>
+        <w:jc w:val="both"/>
+      </w:pPr>
       <w:r>
         <w:t>There are 4 models that we used in this work:</w:t>
       </w:r>
@@ -2269,6 +2409,7 @@
           <w:ilvl w:val="0"/>
           <w:numId w:val="6"/>
         </w:numPr>
+        <w:jc w:val="both"/>
       </w:pPr>
       <w:r>
         <w:t>Baseline Model: Naïve prediction model which use</w:t>
@@ -2287,6 +2428,7 @@
           <w:ilvl w:val="0"/>
           <w:numId w:val="6"/>
         </w:numPr>
+        <w:jc w:val="both"/>
       </w:pPr>
       <w:r>
         <w:t xml:space="preserve">Linear Model: Elastic Net model </w:t>
@@ -2310,6 +2452,7 @@
           <w:ilvl w:val="0"/>
           <w:numId w:val="6"/>
         </w:numPr>
+        <w:jc w:val="both"/>
       </w:pPr>
       <w:r>
         <w:t xml:space="preserve">XGB Model: </w:t>
@@ -2320,10 +2463,7 @@
       </w:r>
       <w:proofErr w:type="spellEnd"/>
       <w:r>
-        <w:t xml:space="preserve"> model using only the unimputed </w:t>
-      </w:r>
-      <w:r>
-        <w:t>numerical features.</w:t>
+        <w:t xml:space="preserve"> model using only the unimputed numerical features.</w:t>
       </w:r>
     </w:p>
     <w:p>
@@ -2333,21 +2473,16 @@
           <w:ilvl w:val="0"/>
           <w:numId w:val="6"/>
         </w:numPr>
-      </w:pPr>
-      <w:r>
-        <w:t xml:space="preserve">XGB </w:t>
-      </w:r>
-      <w:r>
-        <w:t>+</w:t>
+        <w:jc w:val="both"/>
+      </w:pPr>
+      <w:r>
+        <w:t>XGB +</w:t>
       </w:r>
       <w:r>
         <w:t xml:space="preserve"> Tokenization</w:t>
       </w:r>
       <w:r>
-        <w:t xml:space="preserve"> </w:t>
-      </w:r>
-      <w:r>
-        <w:t xml:space="preserve">Model: </w:t>
+        <w:t xml:space="preserve"> Model: </w:t>
       </w:r>
       <w:proofErr w:type="spellStart"/>
       <w:r>
@@ -2355,24 +2490,77 @@
       </w:r>
       <w:proofErr w:type="spellEnd"/>
       <w:r>
-        <w:t xml:space="preserve"> model using the unimputed numerical features</w:t>
-      </w:r>
-      <w:r>
-        <w:t xml:space="preserve"> and the sparse text features.</w:t>
+        <w:t xml:space="preserve"> model using the unimputed numerical features and the sparse text features.</w:t>
       </w:r>
     </w:p>
     <w:p>
+      <w:pPr>
+        <w:jc w:val="both"/>
+      </w:pPr>
       <w:r>
         <w:t xml:space="preserve">The performance of the </w:t>
       </w:r>
       <w:r>
-        <w:t>model is given below.</w:t>
+        <w:t xml:space="preserve">model is given </w:t>
+      </w:r>
+      <w:r>
+        <w:t>on Table 2</w:t>
+      </w:r>
+      <w:r>
+        <w:t>.</w:t>
+      </w:r>
+      <w:r>
+        <w:t xml:space="preserve"> All the three ML model perform better than the baseline model. Both XGB and XGB + Tokenization models performed better than the Linear Model. As both XGB-based model uses the </w:t>
+      </w:r>
+      <w:r>
+        <w:lastRenderedPageBreak/>
+        <w:t xml:space="preserve">unimputed numerical features, this signifies that the </w:t>
+      </w:r>
+      <w:r>
+        <w:t>Sparsity-aware Split Finding algorithm</w:t>
+      </w:r>
+      <w:r>
+        <w:t xml:space="preserve"> of </w:t>
+      </w:r>
+      <w:proofErr w:type="spellStart"/>
+      <w:r>
+        <w:t>XGBoost</w:t>
+      </w:r>
+      <w:proofErr w:type="spellEnd"/>
+      <w:r>
+        <w:t xml:space="preserve"> can be a better imputation method than k-NN imputation which requires additional computing resources. We also find that including the sparse text features as predictors improves the model performance.</w:t>
       </w:r>
     </w:p>
-    <w:p/>
     <w:p>
-      <w:bookmarkStart w:id="0" w:name="_GoBack"/>
-      <w:bookmarkEnd w:id="0"/>
+      <w:pPr>
+        <w:pStyle w:val="Caption"/>
+        <w:keepNext/>
+        <w:jc w:val="both"/>
+      </w:pPr>
+      <w:r>
+        <w:t xml:space="preserve">Table </w:t>
+      </w:r>
+      <w:r>
+        <w:fldChar w:fldCharType="begin"/>
+      </w:r>
+      <w:r>
+        <w:instrText xml:space="preserve"> SEQ Table \* ARABIC </w:instrText>
+      </w:r>
+      <w:r>
+        <w:fldChar w:fldCharType="separate"/>
+      </w:r>
+      <w:r>
+        <w:rPr>
+          <w:noProof/>
+        </w:rPr>
+        <w:t>2</w:t>
+      </w:r>
+      <w:r>
+        <w:fldChar w:fldCharType="end"/>
+      </w:r>
+      <w:r>
+        <w:t xml:space="preserve"> The training and testing performance the tested model</w:t>
+      </w:r>
     </w:p>
     <w:tbl>
       <w:tblPr>
@@ -2407,7 +2595,7 @@
           <w:p>
             <w:pPr>
               <w:spacing w:after="0" w:line="240" w:lineRule="auto"/>
-              <w:jc w:val="center"/>
+              <w:jc w:val="both"/>
               <w:rPr>
                 <w:rFonts w:ascii="Calibri" w:eastAsia="Times New Roman" w:hAnsi="Calibri" w:cs="Calibri"/>
                 <w:b/>
@@ -2422,7 +2610,6 @@
                 <w:bCs/>
                 <w:color w:val="000000"/>
               </w:rPr>
-              <w:lastRenderedPageBreak/>
               <w:t>Model</w:t>
             </w:r>
           </w:p>
@@ -2444,7 +2631,7 @@
           <w:p>
             <w:pPr>
               <w:spacing w:after="0" w:line="240" w:lineRule="auto"/>
-              <w:jc w:val="center"/>
+              <w:jc w:val="both"/>
               <w:rPr>
                 <w:rFonts w:ascii="Calibri" w:eastAsia="Times New Roman" w:hAnsi="Calibri" w:cs="Calibri"/>
                 <w:b/>
@@ -2481,7 +2668,7 @@
           <w:p>
             <w:pPr>
               <w:spacing w:after="0" w:line="240" w:lineRule="auto"/>
-              <w:jc w:val="center"/>
+              <w:jc w:val="both"/>
               <w:rPr>
                 <w:rFonts w:ascii="Calibri" w:eastAsia="Times New Roman" w:hAnsi="Calibri" w:cs="Calibri"/>
                 <w:b/>
@@ -2521,6 +2708,7 @@
           <w:p>
             <w:pPr>
               <w:spacing w:after="0" w:line="240" w:lineRule="auto"/>
+              <w:jc w:val="both"/>
               <w:rPr>
                 <w:rFonts w:ascii="Calibri" w:eastAsia="Times New Roman" w:hAnsi="Calibri" w:cs="Calibri"/>
                 <w:b/>
@@ -2547,7 +2735,7 @@
           <w:p>
             <w:pPr>
               <w:spacing w:after="0" w:line="240" w:lineRule="auto"/>
-              <w:jc w:val="center"/>
+              <w:jc w:val="both"/>
               <w:rPr>
                 <w:rFonts w:ascii="Calibri" w:eastAsia="Times New Roman" w:hAnsi="Calibri" w:cs="Calibri"/>
                 <w:b/>
@@ -2583,7 +2771,7 @@
           <w:p>
             <w:pPr>
               <w:spacing w:after="0" w:line="240" w:lineRule="auto"/>
-              <w:jc w:val="center"/>
+              <w:jc w:val="both"/>
               <w:rPr>
                 <w:rFonts w:ascii="Calibri" w:eastAsia="Times New Roman" w:hAnsi="Calibri" w:cs="Calibri"/>
                 <w:b/>
@@ -2619,7 +2807,7 @@
           <w:p>
             <w:pPr>
               <w:spacing w:after="0" w:line="240" w:lineRule="auto"/>
-              <w:jc w:val="center"/>
+              <w:jc w:val="both"/>
               <w:rPr>
                 <w:rFonts w:ascii="Calibri" w:eastAsia="Times New Roman" w:hAnsi="Calibri" w:cs="Calibri"/>
                 <w:b/>
@@ -2655,7 +2843,7 @@
           <w:p>
             <w:pPr>
               <w:spacing w:after="0" w:line="240" w:lineRule="auto"/>
-              <w:jc w:val="center"/>
+              <w:jc w:val="both"/>
               <w:rPr>
                 <w:rFonts w:ascii="Calibri" w:eastAsia="Times New Roman" w:hAnsi="Calibri" w:cs="Calibri"/>
                 <w:b/>
@@ -2696,7 +2884,7 @@
           <w:p>
             <w:pPr>
               <w:spacing w:after="0" w:line="240" w:lineRule="auto"/>
-              <w:jc w:val="center"/>
+              <w:jc w:val="both"/>
               <w:rPr>
                 <w:rFonts w:ascii="Calibri" w:eastAsia="Times New Roman" w:hAnsi="Calibri" w:cs="Calibri"/>
                 <w:color w:val="000000"/>
@@ -2861,7 +3049,7 @@
           <w:p>
             <w:pPr>
               <w:spacing w:after="0" w:line="240" w:lineRule="auto"/>
-              <w:jc w:val="center"/>
+              <w:jc w:val="both"/>
               <w:rPr>
                 <w:rFonts w:ascii="Calibri" w:eastAsia="Times New Roman" w:hAnsi="Calibri" w:cs="Calibri"/>
                 <w:color w:val="000000"/>
@@ -3026,7 +3214,7 @@
           <w:p>
             <w:pPr>
               <w:spacing w:after="0" w:line="240" w:lineRule="auto"/>
-              <w:jc w:val="center"/>
+              <w:jc w:val="both"/>
               <w:rPr>
                 <w:rFonts w:ascii="Calibri" w:eastAsia="Times New Roman" w:hAnsi="Calibri" w:cs="Calibri"/>
                 <w:color w:val="000000"/>
@@ -3191,7 +3379,7 @@
           <w:p>
             <w:pPr>
               <w:spacing w:after="0" w:line="240" w:lineRule="auto"/>
-              <w:jc w:val="center"/>
+              <w:jc w:val="both"/>
               <w:rPr>
                 <w:rFonts w:ascii="Calibri" w:eastAsia="Times New Roman" w:hAnsi="Calibri" w:cs="Calibri"/>
                 <w:color w:val="000000"/>
@@ -3336,16 +3524,1299 @@
         </w:tc>
       </w:tr>
     </w:tbl>
-    <w:p/>
     <w:p>
       <w:pPr>
+        <w:jc w:val="both"/>
+      </w:pPr>
+    </w:p>
+    <w:p>
+      <w:pPr>
+        <w:jc w:val="both"/>
+      </w:pPr>
+      <w:r>
+        <w:t>We performed permutation importance test to study the importance of each feature on model performance. The result of the permutation importance in presented on Table 3.</w:t>
+      </w:r>
+      <w:r>
+        <w:t xml:space="preserve"> Based on the analysis, the most important feature is ‘</w:t>
+      </w:r>
+      <w:proofErr w:type="spellStart"/>
+      <w:r>
+        <w:rPr>
+          <w:rFonts w:ascii="Calibri" w:eastAsia="Times New Roman" w:hAnsi="Calibri" w:cs="Calibri"/>
+          <w:color w:val="000000"/>
+        </w:rPr>
+        <w:t>parentTconst</w:t>
+      </w:r>
+      <w:proofErr w:type="spellEnd"/>
+      <w:r>
+        <w:rPr>
+          <w:rFonts w:ascii="Calibri" w:eastAsia="Times New Roman" w:hAnsi="Calibri" w:cs="Calibri"/>
+          <w:color w:val="000000"/>
+        </w:rPr>
+        <w:t>’, with permutation importance score significantly higher than the rest of the features. Additionally, the other sparse text feature ‘</w:t>
+      </w:r>
+      <w:proofErr w:type="spellStart"/>
+      <w:r>
+        <w:rPr>
+          <w:rFonts w:ascii="Calibri" w:eastAsia="Times New Roman" w:hAnsi="Calibri" w:cs="Calibri"/>
+          <w:color w:val="000000"/>
+        </w:rPr>
+        <w:t>directors_writers</w:t>
+      </w:r>
+      <w:proofErr w:type="spellEnd"/>
+      <w:r>
+        <w:rPr>
+          <w:rFonts w:ascii="Calibri" w:eastAsia="Times New Roman" w:hAnsi="Calibri" w:cs="Calibri"/>
+          <w:color w:val="000000"/>
+        </w:rPr>
+        <w:t>’ is also listed among the top 10 features. The past performance features, ‘</w:t>
+      </w:r>
+      <w:proofErr w:type="spellStart"/>
+      <w:r>
+        <w:rPr>
+          <w:rFonts w:ascii="Calibri" w:eastAsia="Times New Roman" w:hAnsi="Calibri" w:cs="Calibri"/>
+          <w:color w:val="000000"/>
+        </w:rPr>
+        <w:t>average_show_past_rating</w:t>
+      </w:r>
+      <w:proofErr w:type="spellEnd"/>
+      <w:r>
+        <w:rPr>
+          <w:rFonts w:ascii="Calibri" w:eastAsia="Times New Roman" w:hAnsi="Calibri" w:cs="Calibri"/>
+          <w:color w:val="000000"/>
+        </w:rPr>
+        <w:t>’ and ‘</w:t>
+      </w:r>
+      <w:proofErr w:type="spellStart"/>
+      <w:r>
+        <w:rPr>
+          <w:rFonts w:ascii="Calibri" w:eastAsia="Times New Roman" w:hAnsi="Calibri" w:cs="Calibri"/>
+          <w:color w:val="000000"/>
+        </w:rPr>
+        <w:t>director_median_past_rating</w:t>
+      </w:r>
+      <w:proofErr w:type="spellEnd"/>
+      <w:r>
+        <w:rPr>
+          <w:rFonts w:ascii="Calibri" w:eastAsia="Times New Roman" w:hAnsi="Calibri" w:cs="Calibri"/>
+          <w:color w:val="000000"/>
+        </w:rPr>
+        <w:t>’ are also listed among the top 10 list.</w:t>
+      </w:r>
+    </w:p>
+    <w:p>
+      <w:pPr>
+        <w:pStyle w:val="Caption"/>
+        <w:keepNext/>
+      </w:pPr>
+      <w:r>
+        <w:t xml:space="preserve">Table </w:t>
+      </w:r>
+      <w:r>
+        <w:fldChar w:fldCharType="begin"/>
+      </w:r>
+      <w:r>
+        <w:instrText xml:space="preserve"> SEQ Table \* ARABIC </w:instrText>
+      </w:r>
+      <w:r>
+        <w:fldChar w:fldCharType="separate"/>
+      </w:r>
+      <w:r>
+        <w:rPr>
+          <w:noProof/>
+        </w:rPr>
+        <w:t>3</w:t>
+      </w:r>
+      <w:r>
+        <w:fldChar w:fldCharType="end"/>
+      </w:r>
+      <w:r>
+        <w:t xml:space="preserve"> </w:t>
+      </w:r>
+      <w:r>
+        <w:t xml:space="preserve">Top 10 </w:t>
+      </w:r>
+      <w:r>
+        <w:t>f</w:t>
+      </w:r>
+      <w:r>
+        <w:t xml:space="preserve">eatures with the </w:t>
+      </w:r>
+      <w:r>
+        <w:t>h</w:t>
+      </w:r>
+      <w:r>
+        <w:t>ighest Permutation Importance Score</w:t>
+      </w:r>
+    </w:p>
+    <w:tbl>
+      <w:tblPr>
+        <w:tblW w:w="6925" w:type="dxa"/>
+        <w:tblLook w:val="04A0" w:firstRow="1" w:lastRow="0" w:firstColumn="1" w:lastColumn="0" w:noHBand="0" w:noVBand="1"/>
+      </w:tblPr>
+      <w:tblGrid>
+        <w:gridCol w:w="2980"/>
+        <w:gridCol w:w="3220"/>
+        <w:gridCol w:w="725"/>
+      </w:tblGrid>
+      <w:tr>
+        <w:trPr>
+          <w:trHeight w:val="233"/>
+        </w:trPr>
+        <w:tc>
+          <w:tcPr>
+            <w:tcW w:w="2980" w:type="dxa"/>
+            <w:tcBorders>
+              <w:top w:val="single" w:sz="4" w:space="0" w:color="auto"/>
+              <w:left w:val="single" w:sz="4" w:space="0" w:color="auto"/>
+              <w:bottom w:val="single" w:sz="4" w:space="0" w:color="auto"/>
+              <w:right w:val="single" w:sz="4" w:space="0" w:color="auto"/>
+            </w:tcBorders>
+            <w:shd w:val="clear" w:color="auto" w:fill="auto"/>
+            <w:noWrap/>
+            <w:vAlign w:val="bottom"/>
+            <w:hideMark/>
+          </w:tcPr>
+          <w:p>
+            <w:pPr>
+              <w:spacing w:after="0" w:line="240" w:lineRule="auto"/>
+              <w:jc w:val="both"/>
+              <w:rPr>
+                <w:rFonts w:ascii="Calibri" w:eastAsia="Times New Roman" w:hAnsi="Calibri" w:cs="Calibri"/>
+                <w:b/>
+                <w:bCs/>
+                <w:color w:val="000000"/>
+              </w:rPr>
+            </w:pPr>
+            <w:r>
+              <w:rPr>
+                <w:rFonts w:ascii="Calibri" w:eastAsia="Times New Roman" w:hAnsi="Calibri" w:cs="Calibri"/>
+                <w:b/>
+                <w:bCs/>
+                <w:color w:val="000000"/>
+              </w:rPr>
+              <w:t>Feature</w:t>
+            </w:r>
+          </w:p>
+        </w:tc>
+        <w:tc>
+          <w:tcPr>
+            <w:tcW w:w="3220" w:type="dxa"/>
+            <w:tcBorders>
+              <w:top w:val="single" w:sz="4" w:space="0" w:color="auto"/>
+              <w:left w:val="nil"/>
+              <w:bottom w:val="single" w:sz="4" w:space="0" w:color="auto"/>
+              <w:right w:val="single" w:sz="4" w:space="0" w:color="auto"/>
+            </w:tcBorders>
+            <w:shd w:val="clear" w:color="auto" w:fill="auto"/>
+            <w:noWrap/>
+            <w:vAlign w:val="bottom"/>
+            <w:hideMark/>
+          </w:tcPr>
+          <w:p>
+            <w:pPr>
+              <w:spacing w:after="0" w:line="240" w:lineRule="auto"/>
+              <w:jc w:val="both"/>
+              <w:rPr>
+                <w:rFonts w:ascii="Calibri" w:eastAsia="Times New Roman" w:hAnsi="Calibri" w:cs="Calibri"/>
+                <w:b/>
+                <w:bCs/>
+                <w:color w:val="000000"/>
+              </w:rPr>
+            </w:pPr>
+            <w:r>
+              <w:rPr>
+                <w:rFonts w:ascii="Calibri" w:eastAsia="Times New Roman" w:hAnsi="Calibri" w:cs="Calibri"/>
+                <w:b/>
+                <w:bCs/>
+                <w:color w:val="000000"/>
+              </w:rPr>
+              <w:t>Permutation Importance Score</w:t>
+            </w:r>
+          </w:p>
+        </w:tc>
+        <w:tc>
+          <w:tcPr>
+            <w:tcW w:w="725" w:type="dxa"/>
+            <w:tcBorders>
+              <w:top w:val="single" w:sz="4" w:space="0" w:color="auto"/>
+              <w:left w:val="nil"/>
+              <w:bottom w:val="single" w:sz="4" w:space="0" w:color="auto"/>
+              <w:right w:val="single" w:sz="4" w:space="0" w:color="auto"/>
+            </w:tcBorders>
+          </w:tcPr>
+          <w:p>
+            <w:pPr>
+              <w:spacing w:after="0" w:line="240" w:lineRule="auto"/>
+              <w:jc w:val="both"/>
+              <w:rPr>
+                <w:rFonts w:ascii="Calibri" w:eastAsia="Times New Roman" w:hAnsi="Calibri" w:cs="Calibri"/>
+                <w:b/>
+                <w:bCs/>
+                <w:color w:val="000000"/>
+              </w:rPr>
+            </w:pPr>
+            <w:r>
+              <w:rPr>
+                <w:rFonts w:ascii="Calibri" w:eastAsia="Times New Roman" w:hAnsi="Calibri" w:cs="Calibri"/>
+                <w:b/>
+                <w:bCs/>
+                <w:color w:val="000000"/>
+              </w:rPr>
+              <w:t>Rank</w:t>
+            </w:r>
+          </w:p>
+        </w:tc>
+      </w:tr>
+      <w:tr>
+        <w:trPr>
+          <w:trHeight w:val="290"/>
+        </w:trPr>
+        <w:tc>
+          <w:tcPr>
+            <w:tcW w:w="2980" w:type="dxa"/>
+            <w:tcBorders>
+              <w:top w:val="nil"/>
+              <w:left w:val="single" w:sz="4" w:space="0" w:color="auto"/>
+              <w:bottom w:val="single" w:sz="4" w:space="0" w:color="auto"/>
+              <w:right w:val="single" w:sz="4" w:space="0" w:color="auto"/>
+            </w:tcBorders>
+            <w:shd w:val="clear" w:color="auto" w:fill="auto"/>
+            <w:noWrap/>
+            <w:vAlign w:val="bottom"/>
+            <w:hideMark/>
+          </w:tcPr>
+          <w:p>
+            <w:pPr>
+              <w:spacing w:after="0" w:line="240" w:lineRule="auto"/>
+              <w:rPr>
+                <w:rFonts w:ascii="Calibri" w:eastAsia="Times New Roman" w:hAnsi="Calibri" w:cs="Calibri"/>
+                <w:color w:val="000000"/>
+              </w:rPr>
+            </w:pPr>
+            <w:proofErr w:type="spellStart"/>
+            <w:r>
+              <w:rPr>
+                <w:rFonts w:ascii="Calibri" w:eastAsia="Times New Roman" w:hAnsi="Calibri" w:cs="Calibri"/>
+                <w:color w:val="000000"/>
+              </w:rPr>
+              <w:t>parentTconst</w:t>
+            </w:r>
+            <w:proofErr w:type="spellEnd"/>
+          </w:p>
+        </w:tc>
+        <w:tc>
+          <w:tcPr>
+            <w:tcW w:w="3220" w:type="dxa"/>
+            <w:tcBorders>
+              <w:top w:val="nil"/>
+              <w:left w:val="nil"/>
+              <w:bottom w:val="single" w:sz="4" w:space="0" w:color="auto"/>
+              <w:right w:val="single" w:sz="4" w:space="0" w:color="auto"/>
+            </w:tcBorders>
+            <w:shd w:val="clear" w:color="auto" w:fill="auto"/>
+            <w:noWrap/>
+            <w:vAlign w:val="bottom"/>
+            <w:hideMark/>
+          </w:tcPr>
+          <w:p>
+            <w:pPr>
+              <w:spacing w:after="0" w:line="240" w:lineRule="auto"/>
+              <w:jc w:val="center"/>
+              <w:rPr>
+                <w:rFonts w:ascii="Calibri" w:eastAsia="Times New Roman" w:hAnsi="Calibri" w:cs="Calibri"/>
+                <w:color w:val="000000"/>
+              </w:rPr>
+            </w:pPr>
+            <w:r>
+              <w:rPr>
+                <w:rFonts w:ascii="Calibri" w:eastAsia="Times New Roman" w:hAnsi="Calibri" w:cs="Calibri"/>
+                <w:color w:val="000000"/>
+              </w:rPr>
+              <w:t>0.363</w:t>
+            </w:r>
+          </w:p>
+        </w:tc>
+        <w:tc>
+          <w:tcPr>
+            <w:tcW w:w="725" w:type="dxa"/>
+            <w:tcBorders>
+              <w:top w:val="nil"/>
+              <w:left w:val="nil"/>
+              <w:bottom w:val="single" w:sz="4" w:space="0" w:color="auto"/>
+              <w:right w:val="single" w:sz="4" w:space="0" w:color="auto"/>
+            </w:tcBorders>
+          </w:tcPr>
+          <w:p>
+            <w:pPr>
+              <w:spacing w:after="0" w:line="240" w:lineRule="auto"/>
+              <w:jc w:val="center"/>
+              <w:rPr>
+                <w:rFonts w:ascii="Calibri" w:eastAsia="Times New Roman" w:hAnsi="Calibri" w:cs="Calibri"/>
+                <w:color w:val="000000"/>
+              </w:rPr>
+            </w:pPr>
+            <w:r>
+              <w:rPr>
+                <w:rFonts w:ascii="Calibri" w:eastAsia="Times New Roman" w:hAnsi="Calibri" w:cs="Calibri"/>
+                <w:color w:val="000000"/>
+              </w:rPr>
+              <w:t>1</w:t>
+            </w:r>
+          </w:p>
+        </w:tc>
+      </w:tr>
+      <w:tr>
+        <w:trPr>
+          <w:trHeight w:val="320"/>
+        </w:trPr>
+        <w:tc>
+          <w:tcPr>
+            <w:tcW w:w="2980" w:type="dxa"/>
+            <w:tcBorders>
+              <w:top w:val="nil"/>
+              <w:left w:val="single" w:sz="4" w:space="0" w:color="auto"/>
+              <w:bottom w:val="single" w:sz="4" w:space="0" w:color="auto"/>
+              <w:right w:val="single" w:sz="4" w:space="0" w:color="auto"/>
+            </w:tcBorders>
+            <w:shd w:val="clear" w:color="auto" w:fill="auto"/>
+            <w:noWrap/>
+            <w:vAlign w:val="bottom"/>
+            <w:hideMark/>
+          </w:tcPr>
+          <w:p>
+            <w:pPr>
+              <w:spacing w:after="0" w:line="240" w:lineRule="auto"/>
+              <w:rPr>
+                <w:rFonts w:ascii="Calibri" w:eastAsia="Times New Roman" w:hAnsi="Calibri" w:cs="Calibri"/>
+                <w:color w:val="000000"/>
+              </w:rPr>
+            </w:pPr>
+            <w:proofErr w:type="spellStart"/>
+            <w:r>
+              <w:rPr>
+                <w:rFonts w:ascii="Calibri" w:eastAsia="Times New Roman" w:hAnsi="Calibri" w:cs="Calibri"/>
+                <w:color w:val="000000"/>
+              </w:rPr>
+              <w:t>average_show_past_rating</w:t>
+            </w:r>
+            <w:proofErr w:type="spellEnd"/>
+          </w:p>
+        </w:tc>
+        <w:tc>
+          <w:tcPr>
+            <w:tcW w:w="3220" w:type="dxa"/>
+            <w:tcBorders>
+              <w:top w:val="nil"/>
+              <w:left w:val="nil"/>
+              <w:bottom w:val="single" w:sz="4" w:space="0" w:color="auto"/>
+              <w:right w:val="single" w:sz="4" w:space="0" w:color="auto"/>
+            </w:tcBorders>
+            <w:shd w:val="clear" w:color="auto" w:fill="auto"/>
+            <w:noWrap/>
+            <w:vAlign w:val="bottom"/>
+            <w:hideMark/>
+          </w:tcPr>
+          <w:p>
+            <w:pPr>
+              <w:spacing w:after="0" w:line="240" w:lineRule="auto"/>
+              <w:jc w:val="center"/>
+              <w:rPr>
+                <w:rFonts w:ascii="Calibri" w:eastAsia="Times New Roman" w:hAnsi="Calibri" w:cs="Calibri"/>
+                <w:color w:val="000000"/>
+              </w:rPr>
+            </w:pPr>
+            <w:r>
+              <w:rPr>
+                <w:rFonts w:ascii="Calibri" w:eastAsia="Times New Roman" w:hAnsi="Calibri" w:cs="Calibri"/>
+                <w:color w:val="000000"/>
+              </w:rPr>
+              <w:t>0.145</w:t>
+            </w:r>
+          </w:p>
+        </w:tc>
+        <w:tc>
+          <w:tcPr>
+            <w:tcW w:w="725" w:type="dxa"/>
+            <w:tcBorders>
+              <w:top w:val="nil"/>
+              <w:left w:val="nil"/>
+              <w:bottom w:val="single" w:sz="4" w:space="0" w:color="auto"/>
+              <w:right w:val="single" w:sz="4" w:space="0" w:color="auto"/>
+            </w:tcBorders>
+          </w:tcPr>
+          <w:p>
+            <w:pPr>
+              <w:spacing w:after="0" w:line="240" w:lineRule="auto"/>
+              <w:jc w:val="center"/>
+              <w:rPr>
+                <w:rFonts w:ascii="Calibri" w:eastAsia="Times New Roman" w:hAnsi="Calibri" w:cs="Calibri"/>
+                <w:color w:val="000000"/>
+              </w:rPr>
+            </w:pPr>
+            <w:r>
+              <w:rPr>
+                <w:rFonts w:ascii="Calibri" w:eastAsia="Times New Roman" w:hAnsi="Calibri" w:cs="Calibri"/>
+                <w:color w:val="000000"/>
+              </w:rPr>
+              <w:t>2</w:t>
+            </w:r>
+          </w:p>
+        </w:tc>
+      </w:tr>
+      <w:tr>
+        <w:trPr>
+          <w:trHeight w:val="290"/>
+        </w:trPr>
+        <w:tc>
+          <w:tcPr>
+            <w:tcW w:w="2980" w:type="dxa"/>
+            <w:tcBorders>
+              <w:top w:val="nil"/>
+              <w:left w:val="single" w:sz="4" w:space="0" w:color="auto"/>
+              <w:bottom w:val="single" w:sz="4" w:space="0" w:color="auto"/>
+              <w:right w:val="single" w:sz="4" w:space="0" w:color="auto"/>
+            </w:tcBorders>
+            <w:shd w:val="clear" w:color="auto" w:fill="auto"/>
+            <w:noWrap/>
+            <w:vAlign w:val="bottom"/>
+            <w:hideMark/>
+          </w:tcPr>
+          <w:p>
+            <w:pPr>
+              <w:spacing w:after="0" w:line="240" w:lineRule="auto"/>
+              <w:rPr>
+                <w:rFonts w:ascii="Calibri" w:eastAsia="Times New Roman" w:hAnsi="Calibri" w:cs="Calibri"/>
+                <w:color w:val="000000"/>
+              </w:rPr>
+            </w:pPr>
+            <w:proofErr w:type="spellStart"/>
+            <w:r>
+              <w:rPr>
+                <w:rFonts w:ascii="Calibri" w:eastAsia="Times New Roman" w:hAnsi="Calibri" w:cs="Calibri"/>
+                <w:color w:val="000000"/>
+              </w:rPr>
+              <w:t>numVotes</w:t>
+            </w:r>
+            <w:proofErr w:type="spellEnd"/>
+          </w:p>
+        </w:tc>
+        <w:tc>
+          <w:tcPr>
+            <w:tcW w:w="3220" w:type="dxa"/>
+            <w:tcBorders>
+              <w:top w:val="nil"/>
+              <w:left w:val="nil"/>
+              <w:bottom w:val="single" w:sz="4" w:space="0" w:color="auto"/>
+              <w:right w:val="single" w:sz="4" w:space="0" w:color="auto"/>
+            </w:tcBorders>
+            <w:shd w:val="clear" w:color="auto" w:fill="auto"/>
+            <w:noWrap/>
+            <w:vAlign w:val="bottom"/>
+            <w:hideMark/>
+          </w:tcPr>
+          <w:p>
+            <w:pPr>
+              <w:spacing w:after="0" w:line="240" w:lineRule="auto"/>
+              <w:jc w:val="center"/>
+              <w:rPr>
+                <w:rFonts w:ascii="Calibri" w:eastAsia="Times New Roman" w:hAnsi="Calibri" w:cs="Calibri"/>
+                <w:color w:val="000000"/>
+              </w:rPr>
+            </w:pPr>
+            <w:r>
+              <w:rPr>
+                <w:rFonts w:ascii="Calibri" w:eastAsia="Times New Roman" w:hAnsi="Calibri" w:cs="Calibri"/>
+                <w:color w:val="000000"/>
+              </w:rPr>
+              <w:t>0.056</w:t>
+            </w:r>
+          </w:p>
+        </w:tc>
+        <w:tc>
+          <w:tcPr>
+            <w:tcW w:w="725" w:type="dxa"/>
+            <w:tcBorders>
+              <w:top w:val="nil"/>
+              <w:left w:val="nil"/>
+              <w:bottom w:val="single" w:sz="4" w:space="0" w:color="auto"/>
+              <w:right w:val="single" w:sz="4" w:space="0" w:color="auto"/>
+            </w:tcBorders>
+          </w:tcPr>
+          <w:p>
+            <w:pPr>
+              <w:spacing w:after="0" w:line="240" w:lineRule="auto"/>
+              <w:jc w:val="center"/>
+              <w:rPr>
+                <w:rFonts w:ascii="Calibri" w:eastAsia="Times New Roman" w:hAnsi="Calibri" w:cs="Calibri"/>
+                <w:color w:val="000000"/>
+              </w:rPr>
+            </w:pPr>
+            <w:r>
+              <w:rPr>
+                <w:rFonts w:ascii="Calibri" w:eastAsia="Times New Roman" w:hAnsi="Calibri" w:cs="Calibri"/>
+                <w:color w:val="000000"/>
+              </w:rPr>
+              <w:t>3</w:t>
+            </w:r>
+          </w:p>
+        </w:tc>
+      </w:tr>
+      <w:tr>
+        <w:trPr>
+          <w:trHeight w:val="290"/>
+        </w:trPr>
+        <w:tc>
+          <w:tcPr>
+            <w:tcW w:w="2980" w:type="dxa"/>
+            <w:tcBorders>
+              <w:top w:val="nil"/>
+              <w:left w:val="single" w:sz="4" w:space="0" w:color="auto"/>
+              <w:bottom w:val="single" w:sz="4" w:space="0" w:color="auto"/>
+              <w:right w:val="single" w:sz="4" w:space="0" w:color="auto"/>
+            </w:tcBorders>
+            <w:shd w:val="clear" w:color="auto" w:fill="auto"/>
+            <w:noWrap/>
+            <w:vAlign w:val="bottom"/>
+            <w:hideMark/>
+          </w:tcPr>
+          <w:p>
+            <w:pPr>
+              <w:spacing w:after="0" w:line="240" w:lineRule="auto"/>
+              <w:rPr>
+                <w:rFonts w:ascii="Calibri" w:eastAsia="Times New Roman" w:hAnsi="Calibri" w:cs="Calibri"/>
+                <w:color w:val="000000"/>
+              </w:rPr>
+            </w:pPr>
+            <w:proofErr w:type="spellStart"/>
+            <w:r>
+              <w:rPr>
+                <w:rFonts w:ascii="Calibri" w:eastAsia="Times New Roman" w:hAnsi="Calibri" w:cs="Calibri"/>
+                <w:color w:val="000000"/>
+              </w:rPr>
+              <w:t>startYear</w:t>
+            </w:r>
+            <w:proofErr w:type="spellEnd"/>
+          </w:p>
+        </w:tc>
+        <w:tc>
+          <w:tcPr>
+            <w:tcW w:w="3220" w:type="dxa"/>
+            <w:tcBorders>
+              <w:top w:val="nil"/>
+              <w:left w:val="nil"/>
+              <w:bottom w:val="single" w:sz="4" w:space="0" w:color="auto"/>
+              <w:right w:val="single" w:sz="4" w:space="0" w:color="auto"/>
+            </w:tcBorders>
+            <w:shd w:val="clear" w:color="auto" w:fill="auto"/>
+            <w:noWrap/>
+            <w:vAlign w:val="bottom"/>
+            <w:hideMark/>
+          </w:tcPr>
+          <w:p>
+            <w:pPr>
+              <w:spacing w:after="0" w:line="240" w:lineRule="auto"/>
+              <w:jc w:val="center"/>
+              <w:rPr>
+                <w:rFonts w:ascii="Calibri" w:eastAsia="Times New Roman" w:hAnsi="Calibri" w:cs="Calibri"/>
+                <w:color w:val="000000"/>
+              </w:rPr>
+            </w:pPr>
+            <w:r>
+              <w:rPr>
+                <w:rFonts w:ascii="Calibri" w:eastAsia="Times New Roman" w:hAnsi="Calibri" w:cs="Calibri"/>
+                <w:color w:val="000000"/>
+              </w:rPr>
+              <w:t>0.049</w:t>
+            </w:r>
+          </w:p>
+        </w:tc>
+        <w:tc>
+          <w:tcPr>
+            <w:tcW w:w="725" w:type="dxa"/>
+            <w:tcBorders>
+              <w:top w:val="nil"/>
+              <w:left w:val="nil"/>
+              <w:bottom w:val="single" w:sz="4" w:space="0" w:color="auto"/>
+              <w:right w:val="single" w:sz="4" w:space="0" w:color="auto"/>
+            </w:tcBorders>
+          </w:tcPr>
+          <w:p>
+            <w:pPr>
+              <w:spacing w:after="0" w:line="240" w:lineRule="auto"/>
+              <w:jc w:val="center"/>
+              <w:rPr>
+                <w:rFonts w:ascii="Calibri" w:eastAsia="Times New Roman" w:hAnsi="Calibri" w:cs="Calibri"/>
+                <w:color w:val="000000"/>
+              </w:rPr>
+            </w:pPr>
+            <w:r>
+              <w:rPr>
+                <w:rFonts w:ascii="Calibri" w:eastAsia="Times New Roman" w:hAnsi="Calibri" w:cs="Calibri"/>
+                <w:color w:val="000000"/>
+              </w:rPr>
+              <w:t>4</w:t>
+            </w:r>
+          </w:p>
+        </w:tc>
+      </w:tr>
+      <w:tr>
+        <w:trPr>
+          <w:trHeight w:val="290"/>
+        </w:trPr>
+        <w:tc>
+          <w:tcPr>
+            <w:tcW w:w="2980" w:type="dxa"/>
+            <w:tcBorders>
+              <w:top w:val="nil"/>
+              <w:left w:val="single" w:sz="4" w:space="0" w:color="auto"/>
+              <w:bottom w:val="single" w:sz="4" w:space="0" w:color="auto"/>
+              <w:right w:val="single" w:sz="4" w:space="0" w:color="auto"/>
+            </w:tcBorders>
+            <w:shd w:val="clear" w:color="auto" w:fill="auto"/>
+            <w:noWrap/>
+            <w:vAlign w:val="bottom"/>
+            <w:hideMark/>
+          </w:tcPr>
+          <w:p>
+            <w:pPr>
+              <w:spacing w:after="0" w:line="240" w:lineRule="auto"/>
+              <w:rPr>
+                <w:rFonts w:ascii="Calibri" w:eastAsia="Times New Roman" w:hAnsi="Calibri" w:cs="Calibri"/>
+                <w:color w:val="000000"/>
+              </w:rPr>
+            </w:pPr>
+            <w:proofErr w:type="spellStart"/>
+            <w:r>
+              <w:rPr>
+                <w:rFonts w:ascii="Calibri" w:eastAsia="Times New Roman" w:hAnsi="Calibri" w:cs="Calibri"/>
+                <w:color w:val="000000"/>
+              </w:rPr>
+              <w:t>type_movie</w:t>
+            </w:r>
+            <w:proofErr w:type="spellEnd"/>
+          </w:p>
+        </w:tc>
+        <w:tc>
+          <w:tcPr>
+            <w:tcW w:w="3220" w:type="dxa"/>
+            <w:tcBorders>
+              <w:top w:val="nil"/>
+              <w:left w:val="nil"/>
+              <w:bottom w:val="single" w:sz="4" w:space="0" w:color="auto"/>
+              <w:right w:val="single" w:sz="4" w:space="0" w:color="auto"/>
+            </w:tcBorders>
+            <w:shd w:val="clear" w:color="auto" w:fill="auto"/>
+            <w:noWrap/>
+            <w:vAlign w:val="bottom"/>
+            <w:hideMark/>
+          </w:tcPr>
+          <w:p>
+            <w:pPr>
+              <w:spacing w:after="0" w:line="240" w:lineRule="auto"/>
+              <w:jc w:val="center"/>
+              <w:rPr>
+                <w:rFonts w:ascii="Calibri" w:eastAsia="Times New Roman" w:hAnsi="Calibri" w:cs="Calibri"/>
+                <w:color w:val="000000"/>
+              </w:rPr>
+            </w:pPr>
+            <w:r>
+              <w:rPr>
+                <w:rFonts w:ascii="Calibri" w:eastAsia="Times New Roman" w:hAnsi="Calibri" w:cs="Calibri"/>
+                <w:color w:val="000000"/>
+              </w:rPr>
+              <w:t>0.045</w:t>
+            </w:r>
+          </w:p>
+        </w:tc>
+        <w:tc>
+          <w:tcPr>
+            <w:tcW w:w="725" w:type="dxa"/>
+            <w:tcBorders>
+              <w:top w:val="nil"/>
+              <w:left w:val="nil"/>
+              <w:bottom w:val="single" w:sz="4" w:space="0" w:color="auto"/>
+              <w:right w:val="single" w:sz="4" w:space="0" w:color="auto"/>
+            </w:tcBorders>
+          </w:tcPr>
+          <w:p>
+            <w:pPr>
+              <w:spacing w:after="0" w:line="240" w:lineRule="auto"/>
+              <w:jc w:val="center"/>
+              <w:rPr>
+                <w:rFonts w:ascii="Calibri" w:eastAsia="Times New Roman" w:hAnsi="Calibri" w:cs="Calibri"/>
+                <w:color w:val="000000"/>
+              </w:rPr>
+            </w:pPr>
+            <w:r>
+              <w:rPr>
+                <w:rFonts w:ascii="Calibri" w:eastAsia="Times New Roman" w:hAnsi="Calibri" w:cs="Calibri"/>
+                <w:color w:val="000000"/>
+              </w:rPr>
+              <w:t>5</w:t>
+            </w:r>
+          </w:p>
+        </w:tc>
+      </w:tr>
+      <w:tr>
+        <w:trPr>
+          <w:trHeight w:val="320"/>
+        </w:trPr>
+        <w:tc>
+          <w:tcPr>
+            <w:tcW w:w="2980" w:type="dxa"/>
+            <w:tcBorders>
+              <w:top w:val="nil"/>
+              <w:left w:val="single" w:sz="4" w:space="0" w:color="auto"/>
+              <w:bottom w:val="single" w:sz="4" w:space="0" w:color="auto"/>
+              <w:right w:val="single" w:sz="4" w:space="0" w:color="auto"/>
+            </w:tcBorders>
+            <w:shd w:val="clear" w:color="auto" w:fill="auto"/>
+            <w:noWrap/>
+            <w:vAlign w:val="bottom"/>
+            <w:hideMark/>
+          </w:tcPr>
+          <w:p>
+            <w:pPr>
+              <w:spacing w:after="0" w:line="240" w:lineRule="auto"/>
+              <w:rPr>
+                <w:rFonts w:ascii="Calibri" w:eastAsia="Times New Roman" w:hAnsi="Calibri" w:cs="Calibri"/>
+                <w:color w:val="000000"/>
+              </w:rPr>
+            </w:pPr>
+            <w:proofErr w:type="spellStart"/>
+            <w:r>
+              <w:rPr>
+                <w:rFonts w:ascii="Calibri" w:eastAsia="Times New Roman" w:hAnsi="Calibri" w:cs="Calibri"/>
+                <w:color w:val="000000"/>
+              </w:rPr>
+              <w:t>genre_Documentary</w:t>
+            </w:r>
+            <w:proofErr w:type="spellEnd"/>
+          </w:p>
+        </w:tc>
+        <w:tc>
+          <w:tcPr>
+            <w:tcW w:w="3220" w:type="dxa"/>
+            <w:tcBorders>
+              <w:top w:val="nil"/>
+              <w:left w:val="nil"/>
+              <w:bottom w:val="single" w:sz="4" w:space="0" w:color="auto"/>
+              <w:right w:val="single" w:sz="4" w:space="0" w:color="auto"/>
+            </w:tcBorders>
+            <w:shd w:val="clear" w:color="auto" w:fill="auto"/>
+            <w:noWrap/>
+            <w:vAlign w:val="bottom"/>
+            <w:hideMark/>
+          </w:tcPr>
+          <w:p>
+            <w:pPr>
+              <w:spacing w:after="0" w:line="240" w:lineRule="auto"/>
+              <w:jc w:val="center"/>
+              <w:rPr>
+                <w:rFonts w:ascii="Calibri" w:eastAsia="Times New Roman" w:hAnsi="Calibri" w:cs="Calibri"/>
+                <w:color w:val="000000"/>
+              </w:rPr>
+            </w:pPr>
+            <w:r>
+              <w:rPr>
+                <w:rFonts w:ascii="Calibri" w:eastAsia="Times New Roman" w:hAnsi="Calibri" w:cs="Calibri"/>
+                <w:color w:val="000000"/>
+              </w:rPr>
+              <w:t>0.039</w:t>
+            </w:r>
+          </w:p>
+        </w:tc>
+        <w:tc>
+          <w:tcPr>
+            <w:tcW w:w="725" w:type="dxa"/>
+            <w:tcBorders>
+              <w:top w:val="nil"/>
+              <w:left w:val="nil"/>
+              <w:bottom w:val="single" w:sz="4" w:space="0" w:color="auto"/>
+              <w:right w:val="single" w:sz="4" w:space="0" w:color="auto"/>
+            </w:tcBorders>
+          </w:tcPr>
+          <w:p>
+            <w:pPr>
+              <w:spacing w:after="0" w:line="240" w:lineRule="auto"/>
+              <w:jc w:val="center"/>
+              <w:rPr>
+                <w:rFonts w:ascii="Calibri" w:eastAsia="Times New Roman" w:hAnsi="Calibri" w:cs="Calibri"/>
+                <w:color w:val="000000"/>
+              </w:rPr>
+            </w:pPr>
+            <w:r>
+              <w:rPr>
+                <w:rFonts w:ascii="Calibri" w:eastAsia="Times New Roman" w:hAnsi="Calibri" w:cs="Calibri"/>
+                <w:color w:val="000000"/>
+              </w:rPr>
+              <w:t>6</w:t>
+            </w:r>
+          </w:p>
+        </w:tc>
+      </w:tr>
+      <w:tr>
+        <w:trPr>
+          <w:trHeight w:val="320"/>
+        </w:trPr>
+        <w:tc>
+          <w:tcPr>
+            <w:tcW w:w="2980" w:type="dxa"/>
+            <w:tcBorders>
+              <w:top w:val="nil"/>
+              <w:left w:val="single" w:sz="4" w:space="0" w:color="auto"/>
+              <w:bottom w:val="single" w:sz="4" w:space="0" w:color="auto"/>
+              <w:right w:val="single" w:sz="4" w:space="0" w:color="auto"/>
+            </w:tcBorders>
+            <w:shd w:val="clear" w:color="auto" w:fill="auto"/>
+            <w:noWrap/>
+            <w:vAlign w:val="bottom"/>
+            <w:hideMark/>
+          </w:tcPr>
+          <w:p>
+            <w:pPr>
+              <w:spacing w:after="0" w:line="240" w:lineRule="auto"/>
+              <w:rPr>
+                <w:rFonts w:ascii="Calibri" w:eastAsia="Times New Roman" w:hAnsi="Calibri" w:cs="Calibri"/>
+                <w:color w:val="000000"/>
+              </w:rPr>
+            </w:pPr>
+            <w:proofErr w:type="spellStart"/>
+            <w:r>
+              <w:rPr>
+                <w:rFonts w:ascii="Calibri" w:eastAsia="Times New Roman" w:hAnsi="Calibri" w:cs="Calibri"/>
+                <w:color w:val="000000"/>
+              </w:rPr>
+              <w:t>directors_writers</w:t>
+            </w:r>
+            <w:proofErr w:type="spellEnd"/>
+          </w:p>
+        </w:tc>
+        <w:tc>
+          <w:tcPr>
+            <w:tcW w:w="3220" w:type="dxa"/>
+            <w:tcBorders>
+              <w:top w:val="nil"/>
+              <w:left w:val="nil"/>
+              <w:bottom w:val="single" w:sz="4" w:space="0" w:color="auto"/>
+              <w:right w:val="single" w:sz="4" w:space="0" w:color="auto"/>
+            </w:tcBorders>
+            <w:shd w:val="clear" w:color="auto" w:fill="auto"/>
+            <w:noWrap/>
+            <w:vAlign w:val="bottom"/>
+            <w:hideMark/>
+          </w:tcPr>
+          <w:p>
+            <w:pPr>
+              <w:spacing w:after="0" w:line="240" w:lineRule="auto"/>
+              <w:jc w:val="center"/>
+              <w:rPr>
+                <w:rFonts w:ascii="Calibri" w:eastAsia="Times New Roman" w:hAnsi="Calibri" w:cs="Calibri"/>
+                <w:color w:val="000000"/>
+              </w:rPr>
+            </w:pPr>
+            <w:r>
+              <w:rPr>
+                <w:rFonts w:ascii="Calibri" w:eastAsia="Times New Roman" w:hAnsi="Calibri" w:cs="Calibri"/>
+                <w:color w:val="000000"/>
+              </w:rPr>
+              <w:t>0.039</w:t>
+            </w:r>
+          </w:p>
+        </w:tc>
+        <w:tc>
+          <w:tcPr>
+            <w:tcW w:w="725" w:type="dxa"/>
+            <w:tcBorders>
+              <w:top w:val="nil"/>
+              <w:left w:val="nil"/>
+              <w:bottom w:val="single" w:sz="4" w:space="0" w:color="auto"/>
+              <w:right w:val="single" w:sz="4" w:space="0" w:color="auto"/>
+            </w:tcBorders>
+          </w:tcPr>
+          <w:p>
+            <w:pPr>
+              <w:spacing w:after="0" w:line="240" w:lineRule="auto"/>
+              <w:jc w:val="center"/>
+              <w:rPr>
+                <w:rFonts w:ascii="Calibri" w:eastAsia="Times New Roman" w:hAnsi="Calibri" w:cs="Calibri"/>
+                <w:color w:val="000000"/>
+              </w:rPr>
+            </w:pPr>
+            <w:r>
+              <w:rPr>
+                <w:rFonts w:ascii="Calibri" w:eastAsia="Times New Roman" w:hAnsi="Calibri" w:cs="Calibri"/>
+                <w:color w:val="000000"/>
+              </w:rPr>
+              <w:t>7</w:t>
+            </w:r>
+          </w:p>
+        </w:tc>
+      </w:tr>
+      <w:tr>
+        <w:trPr>
+          <w:trHeight w:val="290"/>
+        </w:trPr>
+        <w:tc>
+          <w:tcPr>
+            <w:tcW w:w="2980" w:type="dxa"/>
+            <w:tcBorders>
+              <w:top w:val="nil"/>
+              <w:left w:val="single" w:sz="4" w:space="0" w:color="auto"/>
+              <w:bottom w:val="single" w:sz="4" w:space="0" w:color="auto"/>
+              <w:right w:val="single" w:sz="4" w:space="0" w:color="auto"/>
+            </w:tcBorders>
+            <w:shd w:val="clear" w:color="auto" w:fill="auto"/>
+            <w:noWrap/>
+            <w:vAlign w:val="bottom"/>
+            <w:hideMark/>
+          </w:tcPr>
+          <w:p>
+            <w:pPr>
+              <w:spacing w:after="0" w:line="240" w:lineRule="auto"/>
+              <w:rPr>
+                <w:rFonts w:ascii="Calibri" w:eastAsia="Times New Roman" w:hAnsi="Calibri" w:cs="Calibri"/>
+                <w:color w:val="000000"/>
+              </w:rPr>
+            </w:pPr>
+            <w:proofErr w:type="spellStart"/>
+            <w:r>
+              <w:rPr>
+                <w:rFonts w:ascii="Calibri" w:eastAsia="Times New Roman" w:hAnsi="Calibri" w:cs="Calibri"/>
+                <w:color w:val="000000"/>
+              </w:rPr>
+              <w:t>runtimeMinutes</w:t>
+            </w:r>
+            <w:proofErr w:type="spellEnd"/>
+          </w:p>
+        </w:tc>
+        <w:tc>
+          <w:tcPr>
+            <w:tcW w:w="3220" w:type="dxa"/>
+            <w:tcBorders>
+              <w:top w:val="nil"/>
+              <w:left w:val="nil"/>
+              <w:bottom w:val="single" w:sz="4" w:space="0" w:color="auto"/>
+              <w:right w:val="single" w:sz="4" w:space="0" w:color="auto"/>
+            </w:tcBorders>
+            <w:shd w:val="clear" w:color="auto" w:fill="auto"/>
+            <w:noWrap/>
+            <w:vAlign w:val="bottom"/>
+            <w:hideMark/>
+          </w:tcPr>
+          <w:p>
+            <w:pPr>
+              <w:spacing w:after="0" w:line="240" w:lineRule="auto"/>
+              <w:jc w:val="center"/>
+              <w:rPr>
+                <w:rFonts w:ascii="Calibri" w:eastAsia="Times New Roman" w:hAnsi="Calibri" w:cs="Calibri"/>
+                <w:color w:val="000000"/>
+              </w:rPr>
+            </w:pPr>
+            <w:r>
+              <w:rPr>
+                <w:rFonts w:ascii="Calibri" w:eastAsia="Times New Roman" w:hAnsi="Calibri" w:cs="Calibri"/>
+                <w:color w:val="000000"/>
+              </w:rPr>
+              <w:t>0.036</w:t>
+            </w:r>
+          </w:p>
+        </w:tc>
+        <w:tc>
+          <w:tcPr>
+            <w:tcW w:w="725" w:type="dxa"/>
+            <w:tcBorders>
+              <w:top w:val="nil"/>
+              <w:left w:val="nil"/>
+              <w:bottom w:val="single" w:sz="4" w:space="0" w:color="auto"/>
+              <w:right w:val="single" w:sz="4" w:space="0" w:color="auto"/>
+            </w:tcBorders>
+          </w:tcPr>
+          <w:p>
+            <w:pPr>
+              <w:spacing w:after="0" w:line="240" w:lineRule="auto"/>
+              <w:jc w:val="center"/>
+              <w:rPr>
+                <w:rFonts w:ascii="Calibri" w:eastAsia="Times New Roman" w:hAnsi="Calibri" w:cs="Calibri"/>
+                <w:color w:val="000000"/>
+              </w:rPr>
+            </w:pPr>
+            <w:r>
+              <w:rPr>
+                <w:rFonts w:ascii="Calibri" w:eastAsia="Times New Roman" w:hAnsi="Calibri" w:cs="Calibri"/>
+                <w:color w:val="000000"/>
+              </w:rPr>
+              <w:t>8</w:t>
+            </w:r>
+          </w:p>
+        </w:tc>
+      </w:tr>
+      <w:tr>
+        <w:trPr>
+          <w:trHeight w:val="320"/>
+        </w:trPr>
+        <w:tc>
+          <w:tcPr>
+            <w:tcW w:w="2980" w:type="dxa"/>
+            <w:tcBorders>
+              <w:top w:val="nil"/>
+              <w:left w:val="single" w:sz="4" w:space="0" w:color="auto"/>
+              <w:bottom w:val="single" w:sz="4" w:space="0" w:color="auto"/>
+              <w:right w:val="single" w:sz="4" w:space="0" w:color="auto"/>
+            </w:tcBorders>
+            <w:shd w:val="clear" w:color="auto" w:fill="auto"/>
+            <w:noWrap/>
+            <w:vAlign w:val="bottom"/>
+            <w:hideMark/>
+          </w:tcPr>
+          <w:p>
+            <w:pPr>
+              <w:spacing w:after="0" w:line="240" w:lineRule="auto"/>
+              <w:rPr>
+                <w:rFonts w:ascii="Calibri" w:eastAsia="Times New Roman" w:hAnsi="Calibri" w:cs="Calibri"/>
+                <w:color w:val="000000"/>
+              </w:rPr>
+            </w:pPr>
+            <w:proofErr w:type="spellStart"/>
+            <w:r>
+              <w:rPr>
+                <w:rFonts w:ascii="Calibri" w:eastAsia="Times New Roman" w:hAnsi="Calibri" w:cs="Calibri"/>
+                <w:color w:val="000000"/>
+              </w:rPr>
+              <w:t>director_median_past_rating</w:t>
+            </w:r>
+            <w:proofErr w:type="spellEnd"/>
+          </w:p>
+        </w:tc>
+        <w:tc>
+          <w:tcPr>
+            <w:tcW w:w="3220" w:type="dxa"/>
+            <w:tcBorders>
+              <w:top w:val="nil"/>
+              <w:left w:val="nil"/>
+              <w:bottom w:val="single" w:sz="4" w:space="0" w:color="auto"/>
+              <w:right w:val="single" w:sz="4" w:space="0" w:color="auto"/>
+            </w:tcBorders>
+            <w:shd w:val="clear" w:color="auto" w:fill="auto"/>
+            <w:noWrap/>
+            <w:vAlign w:val="bottom"/>
+            <w:hideMark/>
+          </w:tcPr>
+          <w:p>
+            <w:pPr>
+              <w:spacing w:after="0" w:line="240" w:lineRule="auto"/>
+              <w:jc w:val="center"/>
+              <w:rPr>
+                <w:rFonts w:ascii="Calibri" w:eastAsia="Times New Roman" w:hAnsi="Calibri" w:cs="Calibri"/>
+                <w:color w:val="000000"/>
+              </w:rPr>
+            </w:pPr>
+            <w:r>
+              <w:rPr>
+                <w:rFonts w:ascii="Calibri" w:eastAsia="Times New Roman" w:hAnsi="Calibri" w:cs="Calibri"/>
+                <w:color w:val="000000"/>
+              </w:rPr>
+              <w:t>0.022</w:t>
+            </w:r>
+          </w:p>
+        </w:tc>
+        <w:tc>
+          <w:tcPr>
+            <w:tcW w:w="725" w:type="dxa"/>
+            <w:tcBorders>
+              <w:top w:val="nil"/>
+              <w:left w:val="nil"/>
+              <w:bottom w:val="single" w:sz="4" w:space="0" w:color="auto"/>
+              <w:right w:val="single" w:sz="4" w:space="0" w:color="auto"/>
+            </w:tcBorders>
+          </w:tcPr>
+          <w:p>
+            <w:pPr>
+              <w:spacing w:after="0" w:line="240" w:lineRule="auto"/>
+              <w:jc w:val="center"/>
+              <w:rPr>
+                <w:rFonts w:ascii="Calibri" w:eastAsia="Times New Roman" w:hAnsi="Calibri" w:cs="Calibri"/>
+                <w:color w:val="000000"/>
+              </w:rPr>
+            </w:pPr>
+            <w:r>
+              <w:rPr>
+                <w:rFonts w:ascii="Calibri" w:eastAsia="Times New Roman" w:hAnsi="Calibri" w:cs="Calibri"/>
+                <w:color w:val="000000"/>
+              </w:rPr>
+              <w:t>9</w:t>
+            </w:r>
+          </w:p>
+        </w:tc>
+      </w:tr>
+      <w:tr>
+        <w:trPr>
+          <w:trHeight w:val="320"/>
+        </w:trPr>
+        <w:tc>
+          <w:tcPr>
+            <w:tcW w:w="2980" w:type="dxa"/>
+            <w:tcBorders>
+              <w:top w:val="nil"/>
+              <w:left w:val="single" w:sz="4" w:space="0" w:color="auto"/>
+              <w:bottom w:val="single" w:sz="4" w:space="0" w:color="auto"/>
+              <w:right w:val="single" w:sz="4" w:space="0" w:color="auto"/>
+            </w:tcBorders>
+            <w:shd w:val="clear" w:color="auto" w:fill="auto"/>
+            <w:noWrap/>
+            <w:vAlign w:val="bottom"/>
+            <w:hideMark/>
+          </w:tcPr>
+          <w:p>
+            <w:pPr>
+              <w:spacing w:after="0" w:line="240" w:lineRule="auto"/>
+              <w:rPr>
+                <w:rFonts w:ascii="Calibri" w:eastAsia="Times New Roman" w:hAnsi="Calibri" w:cs="Calibri"/>
+                <w:color w:val="000000"/>
+              </w:rPr>
+            </w:pPr>
+            <w:proofErr w:type="spellStart"/>
+            <w:r>
+              <w:rPr>
+                <w:rFonts w:ascii="Calibri" w:eastAsia="Times New Roman" w:hAnsi="Calibri" w:cs="Calibri"/>
+                <w:color w:val="000000"/>
+              </w:rPr>
+              <w:t>number_past_episode</w:t>
+            </w:r>
+            <w:proofErr w:type="spellEnd"/>
+          </w:p>
+        </w:tc>
+        <w:tc>
+          <w:tcPr>
+            <w:tcW w:w="3220" w:type="dxa"/>
+            <w:tcBorders>
+              <w:top w:val="nil"/>
+              <w:left w:val="nil"/>
+              <w:bottom w:val="single" w:sz="4" w:space="0" w:color="auto"/>
+              <w:right w:val="single" w:sz="4" w:space="0" w:color="auto"/>
+            </w:tcBorders>
+            <w:shd w:val="clear" w:color="auto" w:fill="auto"/>
+            <w:noWrap/>
+            <w:vAlign w:val="bottom"/>
+            <w:hideMark/>
+          </w:tcPr>
+          <w:p>
+            <w:pPr>
+              <w:spacing w:after="0" w:line="240" w:lineRule="auto"/>
+              <w:jc w:val="center"/>
+              <w:rPr>
+                <w:rFonts w:ascii="Calibri" w:eastAsia="Times New Roman" w:hAnsi="Calibri" w:cs="Calibri"/>
+                <w:color w:val="000000"/>
+              </w:rPr>
+            </w:pPr>
+            <w:r>
+              <w:rPr>
+                <w:rFonts w:ascii="Calibri" w:eastAsia="Times New Roman" w:hAnsi="Calibri" w:cs="Calibri"/>
+                <w:color w:val="000000"/>
+              </w:rPr>
+              <w:t>0.022</w:t>
+            </w:r>
+          </w:p>
+        </w:tc>
+        <w:tc>
+          <w:tcPr>
+            <w:tcW w:w="725" w:type="dxa"/>
+            <w:tcBorders>
+              <w:top w:val="nil"/>
+              <w:left w:val="nil"/>
+              <w:bottom w:val="single" w:sz="4" w:space="0" w:color="auto"/>
+              <w:right w:val="single" w:sz="4" w:space="0" w:color="auto"/>
+            </w:tcBorders>
+          </w:tcPr>
+          <w:p>
+            <w:pPr>
+              <w:spacing w:after="0" w:line="240" w:lineRule="auto"/>
+              <w:jc w:val="center"/>
+              <w:rPr>
+                <w:rFonts w:ascii="Calibri" w:eastAsia="Times New Roman" w:hAnsi="Calibri" w:cs="Calibri"/>
+                <w:color w:val="000000"/>
+              </w:rPr>
+            </w:pPr>
+            <w:r>
+              <w:rPr>
+                <w:rFonts w:ascii="Calibri" w:eastAsia="Times New Roman" w:hAnsi="Calibri" w:cs="Calibri"/>
+                <w:color w:val="000000"/>
+              </w:rPr>
+              <w:t>10</w:t>
+            </w:r>
+          </w:p>
+        </w:tc>
+      </w:tr>
+    </w:tbl>
+    <w:p>
+      <w:pPr>
+        <w:jc w:val="both"/>
+      </w:pPr>
+    </w:p>
+    <w:p>
+      <w:pPr>
         <w:pStyle w:val="Heading2"/>
+        <w:jc w:val="both"/>
       </w:pPr>
       <w:r>
         <w:t>Potential Future Works</w:t>
       </w:r>
     </w:p>
-    <w:p/>
+    <w:p>
+      <w:pPr>
+        <w:jc w:val="both"/>
+      </w:pPr>
+      <w:r>
+        <w:t>Currently the best performing model that we have has R2 score of 0.37. To improve the performance of the model, potential future works includes:</w:t>
+      </w:r>
+    </w:p>
+    <w:p>
+      <w:pPr>
+        <w:pStyle w:val="ListParagraph"/>
+        <w:numPr>
+          <w:ilvl w:val="0"/>
+          <w:numId w:val="7"/>
+        </w:numPr>
+        <w:jc w:val="both"/>
+      </w:pPr>
+      <w:r>
+        <w:rPr>
+          <w:b/>
+        </w:rPr>
+        <w:t>Optimizing the sparse text data as feature</w:t>
+      </w:r>
+      <w:r>
+        <w:t xml:space="preserve">. </w:t>
+      </w:r>
+      <w:r>
+        <w:t xml:space="preserve">Our analysis shows that the sparse text has significant influence on model performance. Due to resource limitation, we only explored two of them. We also didn’t spend much time to work on optimizing the dimensionality reduction parameters (number of dimension and explained variance trade-off). In the future, we can invest more resources to explore more text data and to optimize the modelling parameters. </w:t>
+      </w:r>
+    </w:p>
+    <w:p>
+      <w:pPr>
+        <w:pStyle w:val="ListParagraph"/>
+        <w:numPr>
+          <w:ilvl w:val="0"/>
+          <w:numId w:val="7"/>
+        </w:numPr>
+        <w:jc w:val="both"/>
+      </w:pPr>
+      <w:r>
+        <w:rPr>
+          <w:b/>
+        </w:rPr>
+        <w:t xml:space="preserve">Network clustering of production personnel to reduce dimensionality. </w:t>
+      </w:r>
+      <w:r>
+        <w:t xml:space="preserve">There 48,000s directors and writers on the 100,000 titles that we used for this work. The high number of dimensions of production personnel makes it hard to use them as features. We can try to build a network model of production personnel, where each node is a person and if two persons ever worked together on a title, their nodes are connected with an edge. We can then cluster the network model. As a high-quality actor tends to work with other high-quality actors, we can leverage the clustering information as the features in our model.    </w:t>
+      </w:r>
+    </w:p>
+    <w:p>
+      <w:pPr>
+        <w:jc w:val="both"/>
+      </w:pPr>
+    </w:p>
     <w:sectPr>
       <w:pgSz w:w="12240" w:h="15840"/>
       <w:pgMar w:top="720" w:right="720" w:bottom="720" w:left="720" w:header="720" w:footer="720" w:gutter="0"/>
@@ -3448,6 +4919,95 @@
     </w:lvl>
   </w:abstractNum>
   <w:abstractNum w:abstractNumId="1" w15:restartNumberingAfterBreak="0">
+    <w:nsid w:val="0B9A4F33"/>
+    <w:multiLevelType w:val="hybridMultilevel"/>
+    <w:tmpl w:val="5D2A8E7E"/>
+    <w:lvl w:ilvl="0" w:tplc="0409000F">
+      <w:start w:val="1"/>
+      <w:numFmt w:val="decimal"/>
+      <w:lvlText w:val="%1."/>
+      <w:lvlJc w:val="left"/>
+      <w:pPr>
+        <w:ind w:left="720" w:hanging="360"/>
+      </w:pPr>
+      <w:rPr>
+        <w:rFonts w:hint="default"/>
+      </w:rPr>
+    </w:lvl>
+    <w:lvl w:ilvl="1" w:tplc="04090019" w:tentative="1">
+      <w:start w:val="1"/>
+      <w:numFmt w:val="lowerLetter"/>
+      <w:lvlText w:val="%2."/>
+      <w:lvlJc w:val="left"/>
+      <w:pPr>
+        <w:ind w:left="1440" w:hanging="360"/>
+      </w:pPr>
+    </w:lvl>
+    <w:lvl w:ilvl="2" w:tplc="0409001B" w:tentative="1">
+      <w:start w:val="1"/>
+      <w:numFmt w:val="lowerRoman"/>
+      <w:lvlText w:val="%3."/>
+      <w:lvlJc w:val="right"/>
+      <w:pPr>
+        <w:ind w:left="2160" w:hanging="180"/>
+      </w:pPr>
+    </w:lvl>
+    <w:lvl w:ilvl="3" w:tplc="0409000F" w:tentative="1">
+      <w:start w:val="1"/>
+      <w:numFmt w:val="decimal"/>
+      <w:lvlText w:val="%4."/>
+      <w:lvlJc w:val="left"/>
+      <w:pPr>
+        <w:ind w:left="2880" w:hanging="360"/>
+      </w:pPr>
+    </w:lvl>
+    <w:lvl w:ilvl="4" w:tplc="04090019" w:tentative="1">
+      <w:start w:val="1"/>
+      <w:numFmt w:val="lowerLetter"/>
+      <w:lvlText w:val="%5."/>
+      <w:lvlJc w:val="left"/>
+      <w:pPr>
+        <w:ind w:left="3600" w:hanging="360"/>
+      </w:pPr>
+    </w:lvl>
+    <w:lvl w:ilvl="5" w:tplc="0409001B" w:tentative="1">
+      <w:start w:val="1"/>
+      <w:numFmt w:val="lowerRoman"/>
+      <w:lvlText w:val="%6."/>
+      <w:lvlJc w:val="right"/>
+      <w:pPr>
+        <w:ind w:left="4320" w:hanging="180"/>
+      </w:pPr>
+    </w:lvl>
+    <w:lvl w:ilvl="6" w:tplc="0409000F" w:tentative="1">
+      <w:start w:val="1"/>
+      <w:numFmt w:val="decimal"/>
+      <w:lvlText w:val="%7."/>
+      <w:lvlJc w:val="left"/>
+      <w:pPr>
+        <w:ind w:left="5040" w:hanging="360"/>
+      </w:pPr>
+    </w:lvl>
+    <w:lvl w:ilvl="7" w:tplc="04090019" w:tentative="1">
+      <w:start w:val="1"/>
+      <w:numFmt w:val="lowerLetter"/>
+      <w:lvlText w:val="%8."/>
+      <w:lvlJc w:val="left"/>
+      <w:pPr>
+        <w:ind w:left="5760" w:hanging="360"/>
+      </w:pPr>
+    </w:lvl>
+    <w:lvl w:ilvl="8" w:tplc="0409001B" w:tentative="1">
+      <w:start w:val="1"/>
+      <w:numFmt w:val="lowerRoman"/>
+      <w:lvlText w:val="%9."/>
+      <w:lvlJc w:val="right"/>
+      <w:pPr>
+        <w:ind w:left="6480" w:hanging="180"/>
+      </w:pPr>
+    </w:lvl>
+  </w:abstractNum>
+  <w:abstractNum w:abstractNumId="2" w15:restartNumberingAfterBreak="0">
     <w:nsid w:val="28A1600B"/>
     <w:multiLevelType w:val="multilevel"/>
     <w:tmpl w:val="CDE8B2AA"/>
@@ -3568,7 +5128,7 @@
       </w:rPr>
     </w:lvl>
   </w:abstractNum>
-  <w:abstractNum w:abstractNumId="2" w15:restartNumberingAfterBreak="0">
+  <w:abstractNum w:abstractNumId="3" w15:restartNumberingAfterBreak="0">
     <w:nsid w:val="3F710AC1"/>
     <w:multiLevelType w:val="hybridMultilevel"/>
     <w:tmpl w:val="D438F528"/>
@@ -3657,7 +5217,7 @@
       </w:pPr>
     </w:lvl>
   </w:abstractNum>
-  <w:abstractNum w:abstractNumId="3" w15:restartNumberingAfterBreak="0">
+  <w:abstractNum w:abstractNumId="4" w15:restartNumberingAfterBreak="0">
     <w:nsid w:val="4DFB60E4"/>
     <w:multiLevelType w:val="hybridMultilevel"/>
     <w:tmpl w:val="496401C0"/>
@@ -3746,7 +5306,7 @@
       </w:pPr>
     </w:lvl>
   </w:abstractNum>
-  <w:abstractNum w:abstractNumId="4" w15:restartNumberingAfterBreak="0">
+  <w:abstractNum w:abstractNumId="5" w15:restartNumberingAfterBreak="0">
     <w:nsid w:val="568C702E"/>
     <w:multiLevelType w:val="hybridMultilevel"/>
     <w:tmpl w:val="966C4138"/>
@@ -3835,7 +5395,7 @@
       </w:pPr>
     </w:lvl>
   </w:abstractNum>
-  <w:abstractNum w:abstractNumId="5" w15:restartNumberingAfterBreak="0">
+  <w:abstractNum w:abstractNumId="6" w15:restartNumberingAfterBreak="0">
     <w:nsid w:val="639D467E"/>
     <w:multiLevelType w:val="multilevel"/>
     <w:tmpl w:val="EEBA002A"/>
@@ -3957,22 +5517,25 @@
     </w:lvl>
   </w:abstractNum>
   <w:num w:numId="1">
-    <w:abstractNumId w:val="5"/>
+    <w:abstractNumId w:val="6"/>
   </w:num>
   <w:num w:numId="2">
-    <w:abstractNumId w:val="1"/>
+    <w:abstractNumId w:val="2"/>
   </w:num>
   <w:num w:numId="3">
-    <w:abstractNumId w:val="3"/>
+    <w:abstractNumId w:val="4"/>
   </w:num>
   <w:num w:numId="4">
     <w:abstractNumId w:val="0"/>
   </w:num>
   <w:num w:numId="5">
-    <w:abstractNumId w:val="4"/>
+    <w:abstractNumId w:val="5"/>
   </w:num>
   <w:num w:numId="6">
-    <w:abstractNumId w:val="2"/>
+    <w:abstractNumId w:val="3"/>
+  </w:num>
+  <w:num w:numId="7">
+    <w:abstractNumId w:val="1"/>
   </w:num>
 </w:numbering>
 </file>
@@ -4517,6 +6080,25 @@
       <w:szCs w:val="24"/>
     </w:rPr>
   </w:style>
+  <w:style w:type="paragraph" w:styleId="Caption">
+    <w:name w:val="caption"/>
+    <w:basedOn w:val="Normal"/>
+    <w:next w:val="Normal"/>
+    <w:uiPriority w:val="35"/>
+    <w:unhideWhenUsed/>
+    <w:qFormat/>
+    <w:rsid w:val="00DE564E"/>
+    <w:pPr>
+      <w:spacing w:after="200" w:line="240" w:lineRule="auto"/>
+    </w:pPr>
+    <w:rPr>
+      <w:i/>
+      <w:iCs/>
+      <w:color w:val="44546A" w:themeColor="text2"/>
+      <w:sz w:val="18"/>
+      <w:szCs w:val="18"/>
+    </w:rPr>
+  </w:style>
 </w:styles>
 </file>
 

</xml_diff>